<commit_message>
Correção de palavras para português e secção Histório e Evolução
Corrigi alguns termos que estavam em brasileiro.
Adicionei um ficheiro Word com a minhas pesquisa ainda não acabada sobre a História e Evolução do protocolo CAN, de modo a não estar a mexer na estrutura do relatório sem falar contigo. Amanhã continuo esta parte.
</commit_message>
<xml_diff>
--- a/Modelo_relatorio_projeto_ESTG.docx
+++ b/Modelo_relatorio_projeto_ESTG.docx
@@ -132,7 +132,25 @@
           <w:sz w:val="40"/>
           <w:szCs w:val="40"/>
         </w:rPr>
-        <w:t>Formula Student – Barramento CAN</w:t>
+        <w:t xml:space="preserve">Formula </w:t>
+      </w:r>
+      <w:proofErr w:type="spellStart"/>
+      <w:r>
+        <w:rPr>
+          <w:b/>
+          <w:sz w:val="40"/>
+          <w:szCs w:val="40"/>
+        </w:rPr>
+        <w:t>Student</w:t>
+      </w:r>
+      <w:proofErr w:type="spellEnd"/>
+      <w:r>
+        <w:rPr>
+          <w:b/>
+          <w:sz w:val="40"/>
+          <w:szCs w:val="40"/>
+        </w:rPr>
+        <w:t xml:space="preserve"> – Barramento CAN</w:t>
       </w:r>
     </w:p>
     <w:p>
@@ -442,7 +460,25 @@
           <w:sz w:val="40"/>
           <w:szCs w:val="40"/>
         </w:rPr>
-        <w:t>Formula Student – Barramento CAN</w:t>
+        <w:t xml:space="preserve">Formula </w:t>
+      </w:r>
+      <w:proofErr w:type="spellStart"/>
+      <w:r>
+        <w:rPr>
+          <w:b/>
+          <w:sz w:val="40"/>
+          <w:szCs w:val="40"/>
+        </w:rPr>
+        <w:t>Student</w:t>
+      </w:r>
+      <w:proofErr w:type="spellEnd"/>
+      <w:r>
+        <w:rPr>
+          <w:b/>
+          <w:sz w:val="40"/>
+          <w:szCs w:val="40"/>
+        </w:rPr>
+        <w:t xml:space="preserve"> – Barramento CAN</w:t>
       </w:r>
     </w:p>
     <w:p>
@@ -825,7 +861,7 @@
     </w:p>
     <w:p>
       <w:pPr>
-        <w:pStyle w:val="Ttulo1"/>
+        <w:pStyle w:val="Heading1"/>
         <w:numPr>
           <w:ilvl w:val="0"/>
           <w:numId w:val="0"/>
@@ -929,7 +965,7 @@
     </w:p>
     <w:p>
       <w:pPr>
-        <w:pStyle w:val="Ttulo1"/>
+        <w:pStyle w:val="Heading1"/>
         <w:numPr>
           <w:ilvl w:val="0"/>
           <w:numId w:val="0"/>
@@ -997,7 +1033,7 @@
     </w:p>
     <w:p>
       <w:pPr>
-        <w:pStyle w:val="Ttulo1"/>
+        <w:pStyle w:val="Heading1"/>
         <w:numPr>
           <w:ilvl w:val="0"/>
           <w:numId w:val="0"/>
@@ -1077,7 +1113,21 @@
         <w:rPr>
           <w:highlight w:val="yellow"/>
         </w:rPr>
-        <w:t>. 2), deve ajustar-se o texto para que a próxima secção (abstract) se inicie numa página ímpar. O resumo deve acabar com a lista de palavras-chave.</w:t>
+        <w:t>. 2), deve ajustar-se o texto para que a próxima secção (</w:t>
+      </w:r>
+      <w:proofErr w:type="spellStart"/>
+      <w:r>
+        <w:rPr>
+          <w:highlight w:val="yellow"/>
+        </w:rPr>
+        <w:t>abstract</w:t>
+      </w:r>
+      <w:proofErr w:type="spellEnd"/>
+      <w:r>
+        <w:rPr>
+          <w:highlight w:val="yellow"/>
+        </w:rPr>
+        <w:t>) se inicie numa página ímpar. O resumo deve acabar com a lista de palavras-chave.</w:t>
       </w:r>
     </w:p>
     <w:p>
@@ -1186,7 +1236,7 @@
     </w:p>
     <w:p>
       <w:pPr>
-        <w:pStyle w:val="Ttulo1"/>
+        <w:pStyle w:val="Heading1"/>
         <w:numPr>
           <w:ilvl w:val="0"/>
           <w:numId w:val="0"/>
@@ -1260,7 +1310,23 @@
           <w:highlight w:val="yellow"/>
           <w:lang w:val="en-GB"/>
         </w:rPr>
-        <w:t>The abstract should always start in an odd page. If the length is a multiple of two, the text should be adjusted in order to the next section start also in an odd page. The abstract should end with a list of keywords.</w:t>
+        <w:t xml:space="preserve">The abstract should always start in an odd page. If the length is a multiple of two, the text should be adjusted </w:t>
+      </w:r>
+      <w:proofErr w:type="gramStart"/>
+      <w:r>
+        <w:rPr>
+          <w:highlight w:val="yellow"/>
+          <w:lang w:val="en-GB"/>
+        </w:rPr>
+        <w:t>in order to</w:t>
+      </w:r>
+      <w:proofErr w:type="gramEnd"/>
+      <w:r>
+        <w:rPr>
+          <w:highlight w:val="yellow"/>
+          <w:lang w:val="en-GB"/>
+        </w:rPr>
+        <w:t xml:space="preserve"> the next section start also in an odd page. The abstract should end with a list of keywords.</w:t>
       </w:r>
     </w:p>
     <w:p>
@@ -1442,7 +1508,7 @@
     </w:p>
     <w:p>
       <w:pPr>
-        <w:pStyle w:val="ndice1"/>
+        <w:pStyle w:val="TOC1"/>
         <w:rPr>
           <w:rFonts w:asciiTheme="minorHAnsi" w:eastAsiaTheme="minorEastAsia" w:hAnsiTheme="minorHAnsi"/>
           <w:b w:val="0"/>
@@ -1480,7 +1546,7 @@
       <w:hyperlink w:anchor="_Toc95473518" w:history="1">
         <w:r>
           <w:rPr>
-            <w:rStyle w:val="Hiperligao"/>
+            <w:rStyle w:val="Hyperlink"/>
             <w:noProof/>
           </w:rPr>
           <w:t>Dedicatória</w:t>
@@ -1537,7 +1603,7 @@
     </w:p>
     <w:p>
       <w:pPr>
-        <w:pStyle w:val="ndice1"/>
+        <w:pStyle w:val="TOC1"/>
         <w:rPr>
           <w:rFonts w:asciiTheme="minorHAnsi" w:eastAsiaTheme="minorEastAsia" w:hAnsiTheme="minorHAnsi"/>
           <w:b w:val="0"/>
@@ -1551,7 +1617,7 @@
       <w:hyperlink w:anchor="_Toc95473519" w:history="1">
         <w:r>
           <w:rPr>
-            <w:rStyle w:val="Hiperligao"/>
+            <w:rStyle w:val="Hyperlink"/>
             <w:noProof/>
           </w:rPr>
           <w:t>Agradecimentos</w:t>
@@ -1608,7 +1674,7 @@
     </w:p>
     <w:p>
       <w:pPr>
-        <w:pStyle w:val="ndice1"/>
+        <w:pStyle w:val="TOC1"/>
         <w:rPr>
           <w:rFonts w:asciiTheme="minorHAnsi" w:eastAsiaTheme="minorEastAsia" w:hAnsiTheme="minorHAnsi"/>
           <w:b w:val="0"/>
@@ -1622,7 +1688,7 @@
       <w:hyperlink w:anchor="_Toc95473520" w:history="1">
         <w:r>
           <w:rPr>
-            <w:rStyle w:val="Hiperligao"/>
+            <w:rStyle w:val="Hyperlink"/>
             <w:noProof/>
           </w:rPr>
           <w:t>Resumo</w:t>
@@ -1679,7 +1745,7 @@
     </w:p>
     <w:p>
       <w:pPr>
-        <w:pStyle w:val="ndice1"/>
+        <w:pStyle w:val="TOC1"/>
         <w:rPr>
           <w:rFonts w:asciiTheme="minorHAnsi" w:eastAsiaTheme="minorEastAsia" w:hAnsiTheme="minorHAnsi"/>
           <w:b w:val="0"/>
@@ -1693,7 +1759,7 @@
       <w:hyperlink w:anchor="_Toc95473521" w:history="1">
         <w:r>
           <w:rPr>
-            <w:rStyle w:val="Hiperligao"/>
+            <w:rStyle w:val="Hyperlink"/>
             <w:noProof/>
             <w:lang w:val="en-GB"/>
           </w:rPr>
@@ -1751,7 +1817,7 @@
     </w:p>
     <w:p>
       <w:pPr>
-        <w:pStyle w:val="ndice1"/>
+        <w:pStyle w:val="TOC1"/>
         <w:rPr>
           <w:rFonts w:asciiTheme="minorHAnsi" w:eastAsiaTheme="minorEastAsia" w:hAnsiTheme="minorHAnsi"/>
           <w:b w:val="0"/>
@@ -1765,7 +1831,7 @@
       <w:hyperlink w:anchor="_Toc95473522" w:history="1">
         <w:r>
           <w:rPr>
-            <w:rStyle w:val="Hiperligao"/>
+            <w:rStyle w:val="Hyperlink"/>
             <w:noProof/>
           </w:rPr>
           <w:t>Lista de Figuras</w:t>
@@ -1822,7 +1888,7 @@
     </w:p>
     <w:p>
       <w:pPr>
-        <w:pStyle w:val="ndice1"/>
+        <w:pStyle w:val="TOC1"/>
         <w:rPr>
           <w:rFonts w:asciiTheme="minorHAnsi" w:eastAsiaTheme="minorEastAsia" w:hAnsiTheme="minorHAnsi"/>
           <w:b w:val="0"/>
@@ -1836,7 +1902,7 @@
       <w:hyperlink w:anchor="_Toc95473523" w:history="1">
         <w:r>
           <w:rPr>
-            <w:rStyle w:val="Hiperligao"/>
+            <w:rStyle w:val="Hyperlink"/>
             <w:noProof/>
           </w:rPr>
           <w:t>Lista de tabelas</w:t>
@@ -1893,7 +1959,7 @@
     </w:p>
     <w:p>
       <w:pPr>
-        <w:pStyle w:val="ndice1"/>
+        <w:pStyle w:val="TOC1"/>
         <w:rPr>
           <w:rFonts w:asciiTheme="minorHAnsi" w:eastAsiaTheme="minorEastAsia" w:hAnsiTheme="minorHAnsi"/>
           <w:b w:val="0"/>
@@ -1907,7 +1973,7 @@
       <w:hyperlink w:anchor="_Toc95473524" w:history="1">
         <w:r>
           <w:rPr>
-            <w:rStyle w:val="Hiperligao"/>
+            <w:rStyle w:val="Hyperlink"/>
             <w:noProof/>
           </w:rPr>
           <w:t>Lista de siglas e acrónimos</w:t>
@@ -1964,7 +2030,7 @@
     </w:p>
     <w:p>
       <w:pPr>
-        <w:pStyle w:val="ndice1"/>
+        <w:pStyle w:val="TOC1"/>
         <w:tabs>
           <w:tab w:val="left" w:pos="960"/>
         </w:tabs>
@@ -1981,7 +2047,7 @@
       <w:hyperlink w:anchor="_Toc95473525" w:history="1">
         <w:r>
           <w:rPr>
-            <w:rStyle w:val="Hiperligao"/>
+            <w:rStyle w:val="Hyperlink"/>
             <w:noProof/>
             <w14:scene3d>
               <w14:camera w14:prst="orthographicFront"/>
@@ -2006,7 +2072,7 @@
         </w:r>
         <w:r>
           <w:rPr>
-            <w:rStyle w:val="Hiperligao"/>
+            <w:rStyle w:val="Hyperlink"/>
             <w:noProof/>
           </w:rPr>
           <w:t>Introdução</w:t>
@@ -2063,7 +2129,7 @@
     </w:p>
     <w:p>
       <w:pPr>
-        <w:pStyle w:val="ndice1"/>
+        <w:pStyle w:val="TOC1"/>
         <w:tabs>
           <w:tab w:val="left" w:pos="960"/>
         </w:tabs>
@@ -2080,7 +2146,7 @@
       <w:hyperlink w:anchor="_Toc95473526" w:history="1">
         <w:r>
           <w:rPr>
-            <w:rStyle w:val="Hiperligao"/>
+            <w:rStyle w:val="Hyperlink"/>
             <w:noProof/>
             <w14:scene3d>
               <w14:camera w14:prst="orthographicFront"/>
@@ -2105,7 +2171,7 @@
         </w:r>
         <w:r>
           <w:rPr>
-            <w:rStyle w:val="Hiperligao"/>
+            <w:rStyle w:val="Hyperlink"/>
             <w:noProof/>
           </w:rPr>
           <w:t>Título do capítulo</w:t>
@@ -2162,7 +2228,7 @@
     </w:p>
     <w:p>
       <w:pPr>
-        <w:pStyle w:val="ndice2"/>
+        <w:pStyle w:val="TOC2"/>
         <w:tabs>
           <w:tab w:val="left" w:pos="1200"/>
           <w:tab w:val="right" w:leader="dot" w:pos="8777"/>
@@ -2180,7 +2246,7 @@
       <w:hyperlink w:anchor="_Toc95473527" w:history="1">
         <w:r>
           <w:rPr>
-            <w:rStyle w:val="Hiperligao"/>
+            <w:rStyle w:val="Hyperlink"/>
             <w:noProof/>
           </w:rPr>
           <w:t>2.1.</w:t>
@@ -2199,7 +2265,7 @@
         </w:r>
         <w:r>
           <w:rPr>
-            <w:rStyle w:val="Hiperligao"/>
+            <w:rStyle w:val="Hyperlink"/>
             <w:noProof/>
           </w:rPr>
           <w:t>Título da secção</w:t>
@@ -2256,7 +2322,7 @@
     </w:p>
     <w:p>
       <w:pPr>
-        <w:pStyle w:val="ndice2"/>
+        <w:pStyle w:val="TOC2"/>
         <w:tabs>
           <w:tab w:val="left" w:pos="1200"/>
           <w:tab w:val="right" w:leader="dot" w:pos="8777"/>
@@ -2274,7 +2340,7 @@
       <w:hyperlink w:anchor="_Toc95473528" w:history="1">
         <w:r>
           <w:rPr>
-            <w:rStyle w:val="Hiperligao"/>
+            <w:rStyle w:val="Hyperlink"/>
             <w:noProof/>
           </w:rPr>
           <w:t>2.2.</w:t>
@@ -2293,7 +2359,7 @@
         </w:r>
         <w:r>
           <w:rPr>
-            <w:rStyle w:val="Hiperligao"/>
+            <w:rStyle w:val="Hyperlink"/>
             <w:noProof/>
           </w:rPr>
           <w:t>Título da secção</w:t>
@@ -2350,7 +2416,7 @@
     </w:p>
     <w:p>
       <w:pPr>
-        <w:pStyle w:val="ndice3"/>
+        <w:pStyle w:val="TOC3"/>
         <w:tabs>
           <w:tab w:val="left" w:pos="1440"/>
           <w:tab w:val="right" w:leader="dot" w:pos="8777"/>
@@ -2366,7 +2432,7 @@
       <w:hyperlink w:anchor="_Toc95473529" w:history="1">
         <w:r>
           <w:rPr>
-            <w:rStyle w:val="Hiperligao"/>
+            <w:rStyle w:val="Hyperlink"/>
             <w:noProof/>
           </w:rPr>
           <w:t>2.2.1.</w:t>
@@ -2383,7 +2449,7 @@
         </w:r>
         <w:r>
           <w:rPr>
-            <w:rStyle w:val="Hiperligao"/>
+            <w:rStyle w:val="Hyperlink"/>
             <w:noProof/>
           </w:rPr>
           <w:t>Título da subsecção</w:t>
@@ -2440,7 +2506,7 @@
     </w:p>
     <w:p>
       <w:pPr>
-        <w:pStyle w:val="ndice3"/>
+        <w:pStyle w:val="TOC3"/>
         <w:tabs>
           <w:tab w:val="left" w:pos="1440"/>
           <w:tab w:val="right" w:leader="dot" w:pos="8777"/>
@@ -2456,7 +2522,7 @@
       <w:hyperlink w:anchor="_Toc95473530" w:history="1">
         <w:r>
           <w:rPr>
-            <w:rStyle w:val="Hiperligao"/>
+            <w:rStyle w:val="Hyperlink"/>
             <w:noProof/>
           </w:rPr>
           <w:t>2.2.2.</w:t>
@@ -2473,7 +2539,7 @@
         </w:r>
         <w:r>
           <w:rPr>
-            <w:rStyle w:val="Hiperligao"/>
+            <w:rStyle w:val="Hyperlink"/>
             <w:noProof/>
           </w:rPr>
           <w:t>Título da subsecção</w:t>
@@ -2530,7 +2596,7 @@
     </w:p>
     <w:p>
       <w:pPr>
-        <w:pStyle w:val="ndice3"/>
+        <w:pStyle w:val="TOC3"/>
         <w:tabs>
           <w:tab w:val="left" w:pos="1440"/>
           <w:tab w:val="right" w:leader="dot" w:pos="8777"/>
@@ -2546,7 +2612,7 @@
       <w:hyperlink w:anchor="_Toc95473531" w:history="1">
         <w:r>
           <w:rPr>
-            <w:rStyle w:val="Hiperligao"/>
+            <w:rStyle w:val="Hyperlink"/>
             <w:noProof/>
           </w:rPr>
           <w:t>2.2.3.</w:t>
@@ -2563,7 +2629,7 @@
         </w:r>
         <w:r>
           <w:rPr>
-            <w:rStyle w:val="Hiperligao"/>
+            <w:rStyle w:val="Hyperlink"/>
             <w:noProof/>
           </w:rPr>
           <w:t>Título da subsecção</w:t>
@@ -2620,7 +2686,7 @@
     </w:p>
     <w:p>
       <w:pPr>
-        <w:pStyle w:val="ndice2"/>
+        <w:pStyle w:val="TOC2"/>
         <w:tabs>
           <w:tab w:val="left" w:pos="1200"/>
           <w:tab w:val="right" w:leader="dot" w:pos="8777"/>
@@ -2638,7 +2704,7 @@
       <w:hyperlink w:anchor="_Toc95473532" w:history="1">
         <w:r>
           <w:rPr>
-            <w:rStyle w:val="Hiperligao"/>
+            <w:rStyle w:val="Hyperlink"/>
             <w:noProof/>
           </w:rPr>
           <w:t>2.3.</w:t>
@@ -2657,7 +2723,7 @@
         </w:r>
         <w:r>
           <w:rPr>
-            <w:rStyle w:val="Hiperligao"/>
+            <w:rStyle w:val="Hyperlink"/>
             <w:noProof/>
           </w:rPr>
           <w:t>Título da secção</w:t>
@@ -2714,7 +2780,7 @@
     </w:p>
     <w:p>
       <w:pPr>
-        <w:pStyle w:val="ndice1"/>
+        <w:pStyle w:val="TOC1"/>
         <w:tabs>
           <w:tab w:val="left" w:pos="960"/>
         </w:tabs>
@@ -2731,7 +2797,7 @@
       <w:hyperlink w:anchor="_Toc95473533" w:history="1">
         <w:r>
           <w:rPr>
-            <w:rStyle w:val="Hiperligao"/>
+            <w:rStyle w:val="Hyperlink"/>
             <w:noProof/>
             <w14:scene3d>
               <w14:camera w14:prst="orthographicFront"/>
@@ -2756,7 +2822,7 @@
         </w:r>
         <w:r>
           <w:rPr>
-            <w:rStyle w:val="Hiperligao"/>
+            <w:rStyle w:val="Hyperlink"/>
             <w:noProof/>
           </w:rPr>
           <w:t>Título do capítulo</w:t>
@@ -2813,7 +2879,7 @@
     </w:p>
     <w:p>
       <w:pPr>
-        <w:pStyle w:val="ndice1"/>
+        <w:pStyle w:val="TOC1"/>
         <w:tabs>
           <w:tab w:val="left" w:pos="960"/>
         </w:tabs>
@@ -2830,7 +2896,7 @@
       <w:hyperlink w:anchor="_Toc95473534" w:history="1">
         <w:r>
           <w:rPr>
-            <w:rStyle w:val="Hiperligao"/>
+            <w:rStyle w:val="Hyperlink"/>
             <w:noProof/>
             <w14:scene3d>
               <w14:camera w14:prst="orthographicFront"/>
@@ -2855,7 +2921,7 @@
         </w:r>
         <w:r>
           <w:rPr>
-            <w:rStyle w:val="Hiperligao"/>
+            <w:rStyle w:val="Hyperlink"/>
             <w:noProof/>
           </w:rPr>
           <w:t>Conclusões ou Conclusão</w:t>
@@ -2912,7 +2978,7 @@
     </w:p>
     <w:p>
       <w:pPr>
-        <w:pStyle w:val="ndice1"/>
+        <w:pStyle w:val="TOC1"/>
         <w:rPr>
           <w:rFonts w:asciiTheme="minorHAnsi" w:eastAsiaTheme="minorEastAsia" w:hAnsiTheme="minorHAnsi"/>
           <w:b w:val="0"/>
@@ -2926,7 +2992,7 @@
       <w:hyperlink w:anchor="_Toc95473535" w:history="1">
         <w:r>
           <w:rPr>
-            <w:rStyle w:val="Hiperligao"/>
+            <w:rStyle w:val="Hyperlink"/>
             <w:noProof/>
           </w:rPr>
           <w:t>Bibliografia ou Referências Bibliográficas</w:t>
@@ -2983,7 +3049,7 @@
     </w:p>
     <w:p>
       <w:pPr>
-        <w:pStyle w:val="ndice1"/>
+        <w:pStyle w:val="TOC1"/>
         <w:rPr>
           <w:rFonts w:asciiTheme="minorHAnsi" w:eastAsiaTheme="minorEastAsia" w:hAnsiTheme="minorHAnsi"/>
           <w:b w:val="0"/>
@@ -2997,7 +3063,7 @@
       <w:hyperlink w:anchor="_Toc95473536" w:history="1">
         <w:r>
           <w:rPr>
-            <w:rStyle w:val="Hiperligao"/>
+            <w:rStyle w:val="Hyperlink"/>
             <w:noProof/>
           </w:rPr>
           <w:t>Anexos</w:t>
@@ -3054,7 +3120,7 @@
     </w:p>
     <w:p>
       <w:pPr>
-        <w:pStyle w:val="ndice1"/>
+        <w:pStyle w:val="TOC1"/>
         <w:rPr>
           <w:rFonts w:asciiTheme="minorHAnsi" w:eastAsiaTheme="minorEastAsia" w:hAnsiTheme="minorHAnsi"/>
           <w:b w:val="0"/>
@@ -3068,7 +3134,7 @@
       <w:hyperlink w:anchor="_Toc95473537" w:history="1">
         <w:r>
           <w:rPr>
-            <w:rStyle w:val="Hiperligao"/>
+            <w:rStyle w:val="Hyperlink"/>
             <w:noProof/>
           </w:rPr>
           <w:t>Glossário</w:t>
@@ -3161,7 +3227,7 @@
     </w:p>
     <w:p>
       <w:pPr>
-        <w:pStyle w:val="Ttulo1"/>
+        <w:pStyle w:val="Heading1"/>
         <w:numPr>
           <w:ilvl w:val="0"/>
           <w:numId w:val="0"/>
@@ -3206,7 +3272,7 @@
     </w:p>
     <w:p>
       <w:pPr>
-        <w:pStyle w:val="ndicedeilustraes"/>
+        <w:pStyle w:val="TableofFigures"/>
         <w:tabs>
           <w:tab w:val="right" w:leader="dot" w:pos="8777"/>
         </w:tabs>
@@ -3238,7 +3304,7 @@
       <w:hyperlink r:id="rId11" w:anchor="_Toc92389045" w:history="1">
         <w:r>
           <w:rPr>
-            <w:rStyle w:val="Hiperligao"/>
+            <w:rStyle w:val="Hyperlink"/>
             <w:noProof/>
           </w:rPr>
           <w:t>Figura 2.1 - Texto ilustrativo da figura 1.</w:t>
@@ -3295,7 +3361,7 @@
     </w:p>
     <w:p>
       <w:pPr>
-        <w:pStyle w:val="ndicedeilustraes"/>
+        <w:pStyle w:val="TableofFigures"/>
         <w:tabs>
           <w:tab w:val="right" w:leader="dot" w:pos="8777"/>
         </w:tabs>
@@ -3309,7 +3375,7 @@
       <w:hyperlink r:id="rId12" w:anchor="_Toc92389046" w:history="1">
         <w:r>
           <w:rPr>
-            <w:rStyle w:val="Hiperligao"/>
+            <w:rStyle w:val="Hyperlink"/>
             <w:noProof/>
           </w:rPr>
           <w:t>Figura 2.2 - Texto ilustrativo da figura 2.</w:t>
@@ -3425,7 +3491,7 @@
     </w:p>
     <w:p>
       <w:pPr>
-        <w:pStyle w:val="Ttulo1"/>
+        <w:pStyle w:val="Heading1"/>
         <w:numPr>
           <w:ilvl w:val="0"/>
           <w:numId w:val="0"/>
@@ -3470,7 +3536,7 @@
     </w:p>
     <w:p>
       <w:pPr>
-        <w:pStyle w:val="ndicedeilustraes"/>
+        <w:pStyle w:val="TableofFigures"/>
         <w:tabs>
           <w:tab w:val="right" w:leader="dot" w:pos="8777"/>
         </w:tabs>
@@ -3505,7 +3571,7 @@
       <w:hyperlink w:anchor="_Toc92389035" w:history="1">
         <w:r>
           <w:rPr>
-            <w:rStyle w:val="Hiperligao"/>
+            <w:rStyle w:val="Hyperlink"/>
             <w:noProof/>
           </w:rPr>
           <w:t>Tabela 1.1 - Texto ilustrativo da tabela 1.</w:t>
@@ -3578,7 +3644,7 @@
     </w:p>
     <w:p>
       <w:pPr>
-        <w:pStyle w:val="Ttulo1"/>
+        <w:pStyle w:val="Heading1"/>
         <w:numPr>
           <w:ilvl w:val="0"/>
           <w:numId w:val="0"/>
@@ -3629,7 +3695,7 @@
     </w:p>
     <w:tbl>
       <w:tblPr>
-        <w:tblStyle w:val="TabelacomGrelha"/>
+        <w:tblStyle w:val="TableGrid"/>
         <w:tblW w:w="0" w:type="auto"/>
         <w:tblInd w:w="534" w:type="dxa"/>
         <w:tblBorders>
@@ -3682,6 +3748,68 @@
                 <w:highlight w:val="yellow"/>
               </w:rPr>
               <w:t>Escola Superior de Tecnologia e Gestão</w:t>
+            </w:r>
+          </w:p>
+        </w:tc>
+      </w:tr>
+      <w:tr>
+        <w:tc>
+          <w:tcPr>
+            <w:tcW w:w="1793" w:type="dxa"/>
+            <w:vAlign w:val="center"/>
+          </w:tcPr>
+          <w:p>
+            <w:pPr>
+              <w:rPr>
+                <w:highlight w:val="yellow"/>
+              </w:rPr>
+            </w:pPr>
+            <w:r>
+              <w:rPr>
+                <w:highlight w:val="yellow"/>
+              </w:rPr>
+              <w:t>CAN</w:t>
+            </w:r>
+          </w:p>
+        </w:tc>
+        <w:tc>
+          <w:tcPr>
+            <w:tcW w:w="6460" w:type="dxa"/>
+            <w:vAlign w:val="center"/>
+          </w:tcPr>
+          <w:p>
+            <w:pPr>
+              <w:rPr>
+                <w:highlight w:val="yellow"/>
+              </w:rPr>
+            </w:pPr>
+            <w:proofErr w:type="spellStart"/>
+            <w:r>
+              <w:rPr>
+                <w:highlight w:val="yellow"/>
+              </w:rPr>
+              <w:t>Controller</w:t>
+            </w:r>
+            <w:proofErr w:type="spellEnd"/>
+            <w:r>
+              <w:rPr>
+                <w:highlight w:val="yellow"/>
+              </w:rPr>
+              <w:t xml:space="preserve"> </w:t>
+            </w:r>
+            <w:proofErr w:type="spellStart"/>
+            <w:r>
+              <w:rPr>
+                <w:highlight w:val="yellow"/>
+              </w:rPr>
+              <w:t>Area</w:t>
+            </w:r>
+            <w:proofErr w:type="spellEnd"/>
+            <w:r>
+              <w:rPr>
+                <w:highlight w:val="yellow"/>
+              </w:rPr>
+              <w:t xml:space="preserve"> Network</w:t>
             </w:r>
           </w:p>
         </w:tc>
@@ -3826,34 +3954,6 @@
           </w:p>
         </w:tc>
       </w:tr>
-      <w:tr>
-        <w:tc>
-          <w:tcPr>
-            <w:tcW w:w="1793" w:type="dxa"/>
-            <w:vAlign w:val="center"/>
-          </w:tcPr>
-          <w:p>
-            <w:pPr>
-              <w:rPr>
-                <w:highlight w:val="yellow"/>
-              </w:rPr>
-            </w:pPr>
-          </w:p>
-        </w:tc>
-        <w:tc>
-          <w:tcPr>
-            <w:tcW w:w="6460" w:type="dxa"/>
-            <w:vAlign w:val="center"/>
-          </w:tcPr>
-          <w:p>
-            <w:pPr>
-              <w:rPr>
-                <w:highlight w:val="yellow"/>
-              </w:rPr>
-            </w:pPr>
-          </w:p>
-        </w:tc>
-      </w:tr>
     </w:tbl>
     <w:p>
       <w:pPr>
@@ -3877,7 +3977,7 @@
     </w:p>
     <w:p>
       <w:pPr>
-        <w:pStyle w:val="PargrafodaLista"/>
+        <w:pStyle w:val="ListParagraph"/>
         <w:numPr>
           <w:ilvl w:val="0"/>
           <w:numId w:val="18"/>
@@ -3899,7 +3999,7 @@
     </w:p>
     <w:p>
       <w:pPr>
-        <w:pStyle w:val="PargrafodaLista"/>
+        <w:pStyle w:val="ListParagraph"/>
         <w:numPr>
           <w:ilvl w:val="0"/>
           <w:numId w:val="18"/>
@@ -3975,7 +4075,7 @@
     </w:p>
     <w:p>
       <w:pPr>
-        <w:pStyle w:val="Ttulo1"/>
+        <w:pStyle w:val="Heading1"/>
       </w:pPr>
       <w:bookmarkStart w:id="27" w:name="_Toc95473525"/>
       <w:r>
@@ -4005,7 +4105,7 @@
     </w:p>
     <w:p>
       <w:pPr>
-        <w:pStyle w:val="PargrafodaLista"/>
+        <w:pStyle w:val="ListParagraph"/>
         <w:numPr>
           <w:ilvl w:val="0"/>
           <w:numId w:val="26"/>
@@ -4023,7 +4123,7 @@
     </w:p>
     <w:p>
       <w:pPr>
-        <w:pStyle w:val="PargrafodaLista"/>
+        <w:pStyle w:val="ListParagraph"/>
         <w:numPr>
           <w:ilvl w:val="0"/>
           <w:numId w:val="26"/>
@@ -4047,7 +4147,7 @@
     </w:p>
     <w:p>
       <w:pPr>
-        <w:pStyle w:val="PargrafodaLista"/>
+        <w:pStyle w:val="ListParagraph"/>
         <w:numPr>
           <w:ilvl w:val="0"/>
           <w:numId w:val="26"/>
@@ -4065,7 +4165,7 @@
     </w:p>
     <w:p>
       <w:pPr>
-        <w:pStyle w:val="PargrafodaLista"/>
+        <w:pStyle w:val="ListParagraph"/>
         <w:numPr>
           <w:ilvl w:val="0"/>
           <w:numId w:val="26"/>
@@ -4089,7 +4189,7 @@
     </w:p>
     <w:p>
       <w:pPr>
-        <w:pStyle w:val="PargrafodaLista"/>
+        <w:pStyle w:val="ListParagraph"/>
         <w:numPr>
           <w:ilvl w:val="0"/>
           <w:numId w:val="26"/>
@@ -4114,7 +4214,7 @@
     <w:p/>
     <w:p>
       <w:pPr>
-        <w:pStyle w:val="Ttulo1"/>
+        <w:pStyle w:val="Heading1"/>
       </w:pPr>
       <w:r>
         <w:rPr>
@@ -4205,7 +4305,35 @@
         <w:ind w:firstLine="0"/>
       </w:pPr>
       <w:r>
-        <w:t>O Barramento CAN (Controller Area Network) é um protocolo de comunicação serial utilizado para a comunicação entre dispositivos eletrônicos em aplicações industriais, automotivas e em outros sistemas de controle.</w:t>
+        <w:t>O Barramento CAN (</w:t>
+      </w:r>
+      <w:proofErr w:type="spellStart"/>
+      <w:r>
+        <w:t>Controller</w:t>
+      </w:r>
+      <w:proofErr w:type="spellEnd"/>
+      <w:r>
+        <w:t xml:space="preserve"> </w:t>
+      </w:r>
+      <w:proofErr w:type="spellStart"/>
+      <w:r>
+        <w:t>Area</w:t>
+      </w:r>
+      <w:proofErr w:type="spellEnd"/>
+      <w:r>
+        <w:t xml:space="preserve"> Network) é um protocolo de comunicação serial utilizado para a comunicação entre dispositivos eletr</w:t>
+      </w:r>
+      <w:r>
+        <w:t>ó</w:t>
+      </w:r>
+      <w:r>
+        <w:t>nicos em aplicações industriais, automotivas e em outros sistemas de control</w:t>
+      </w:r>
+      <w:r>
+        <w:t>o</w:t>
+      </w:r>
+      <w:r>
+        <w:t>.</w:t>
       </w:r>
     </w:p>
     <w:p>
@@ -4213,7 +4341,7 @@
         <w:ind w:firstLine="0"/>
       </w:pPr>
       <w:r>
-        <w:t>O protocolo CAN é projetado para permitir a comunicação confiável em ambientes adversos, onde a interferência eletromagnética e outros problemas de ruído podem ser comuns. O barramento é caracterizado pela sua alta velocidade de transmissão de dados, sua capacidade de suportar longas distâncias de comunicação e sua capacidade de permitir a comunicação bidirecional entre vários dispositivos.</w:t>
+        <w:t>O protocolo CAN é projetado para permitir a comunicação confiável em ambientes adversos, onde a interferência eletromagnética e outros problemas de ruído podem ser comuns. O barramento é caracterizado pela sua alta velocidade de transmissão de dados, capacidade de suportar longas distâncias de comunicação e capacidade de permitir a comunicação bidirecional entre vários dispositivos.</w:t>
       </w:r>
     </w:p>
     <w:p>
@@ -4221,15 +4349,31 @@
         <w:ind w:firstLine="0"/>
       </w:pPr>
       <w:r>
-        <w:t>O Barramento CAN é utilizado em uma ampla variedade de aplicações, incluindo automóveis, aeronaves, equipamentos médicos, equipamentos agrícolas, sistemas de controle de tráfego e muitos outros sistemas de controle. Ele é um padrão internacional, regulamentado pela norma ISO 11898, e é suportado por uma ampla variedade de fabricantes de equipamentos eletrônicos</w:t>
-      </w:r>
-    </w:p>
-    <w:p>
-      <w:pPr>
-        <w:pStyle w:val="Ttulo2"/>
-      </w:pPr>
-      <w:r>
-        <w:t>Barramento CAN em formula 1</w:t>
+        <w:t>O Barramento CAN é utilizado em uma ampla variedade de aplicações, incluindo automóveis, aeronaves, equipamentos médicos, equipamentos agrícolas, sistemas de controle de tráfego e muitos outros sistemas de control</w:t>
+      </w:r>
+      <w:r>
+        <w:t>o</w:t>
+      </w:r>
+      <w:r>
+        <w:t xml:space="preserve">. </w:t>
+      </w:r>
+      <w:r>
+        <w:t>É</w:t>
+      </w:r>
+      <w:r>
+        <w:t xml:space="preserve"> um padrão internacional, regulamentado pela norma ISO 11898, e é suportado por uma ampla variedade de fabricantes de equipamentos eletr</w:t>
+      </w:r>
+      <w:r>
+        <w:t>ó</w:t>
+      </w:r>
+      <w:r>
+        <w:t>nicos</w:t>
+      </w:r>
+      <w:r>
+        <w:t>.</w:t>
+      </w:r>
+      <w:r>
+        <w:t xml:space="preserve"> </w:t>
       </w:r>
     </w:p>
     <w:p>
@@ -4237,15 +4381,48 @@
         <w:ind w:firstLine="0"/>
       </w:pPr>
       <w:r>
-        <w:t>O Barramento CAN é amplamente utilizado na Fórmula 1 para permitir a comunicação entre os diversos sistemas eletrônicos presentes nos carros de corrida. Esses sistemas incluem o motor, transmissão, suspensão, aerodinâmica, freios, telemetria e outros componentes.</w:t>
+        <w:t xml:space="preserve">(Especificar as normas do protocolo ISSO 11898 - </w:t>
+      </w:r>
+      <w:hyperlink r:id="rId14" w:history="1">
+        <w:r>
+          <w:rPr>
+            <w:rStyle w:val="Hyperlink"/>
+          </w:rPr>
+          <w:t>https://www.csselectronics.com/pages/can-bus-simple-intro-tutorial</w:t>
+        </w:r>
+      </w:hyperlink>
+      <w:r>
+        <w:t>)</w:t>
       </w:r>
     </w:p>
     <w:p>
       <w:pPr>
         <w:ind w:firstLine="0"/>
       </w:pPr>
-      <w:r>
-        <w:t>O uso do Barramento CAN permite que as equipes de Fórmula 1 coletem uma grande quantidade de dados sobre o desempenho do carro em tempo real e monitorem a integridade dos componentes durante a corrida. As equipes podem usar esses dados para fazer ajustes no carro, otimizar o desempenho e evitar falhas mecânicas.</w:t>
+    </w:p>
+    <w:p>
+      <w:pPr>
+        <w:pStyle w:val="Heading2"/>
+        <w:numPr>
+          <w:ilvl w:val="0"/>
+          <w:numId w:val="0"/>
+        </w:numPr>
+        <w:ind w:left="788"/>
+      </w:pPr>
+      <w:r>
+        <w:t xml:space="preserve">Barramento CAN </w:t>
+      </w:r>
+      <w:r>
+        <w:t>na</w:t>
+      </w:r>
+      <w:r>
+        <w:t xml:space="preserve"> </w:t>
+      </w:r>
+      <w:r>
+        <w:t>Fó</w:t>
+      </w:r>
+      <w:r>
+        <w:t>rmula 1</w:t>
       </w:r>
     </w:p>
     <w:p>
@@ -4253,7 +4430,56 @@
         <w:ind w:firstLine="0"/>
       </w:pPr>
       <w:r>
+        <w:t>O Barramento CAN é amplamente utilizado na Fórmula 1 para permitir a comunicação entre os diversos sistemas eletr</w:t>
+      </w:r>
+      <w:r>
+        <w:t>ó</w:t>
+      </w:r>
+      <w:r>
+        <w:t xml:space="preserve">nicos presentes nos carros de corrida. Esses sistemas incluem o motor, transmissão, suspensão, aerodinâmica, </w:t>
+      </w:r>
+      <w:r>
+        <w:t>travões</w:t>
+      </w:r>
+      <w:r>
+        <w:t>, telemetria e outros componentes.</w:t>
+      </w:r>
+    </w:p>
+    <w:p>
+      <w:pPr>
+        <w:ind w:firstLine="0"/>
+      </w:pPr>
+      <w:r>
         <w:lastRenderedPageBreak/>
+        <w:t xml:space="preserve">O uso do Barramento CAN permite que as </w:t>
+      </w:r>
+      <w:r>
+        <w:t>equipas</w:t>
+      </w:r>
+      <w:r>
+        <w:t xml:space="preserve"> de Fórmula 1 coletem uma grande quantidade de dados sobre o desempenho do carro em tempo real e </w:t>
+      </w:r>
+      <w:r>
+        <w:t>monitorizem</w:t>
+      </w:r>
+      <w:r>
+        <w:t xml:space="preserve"> a integridade dos componentes durante a corrida. As</w:t>
+      </w:r>
+      <w:r>
+        <w:t xml:space="preserve"> </w:t>
+      </w:r>
+      <w:r>
+        <w:t>equipas</w:t>
+      </w:r>
+      <w:r>
+        <w:t xml:space="preserve"> podem usar esses dados para fazer ajustes no carro, otimizar o desempenho e evitar falhas mecânicas.</w:t>
+      </w:r>
+    </w:p>
+    <w:p>
+      <w:pPr>
+        <w:ind w:firstLine="0"/>
+      </w:pPr>
+      <w:r>
         <w:t>Além disso, o Barramento CAN também é usado para permitir que os engenheiros de pista e os pilotos se comuniquem durante a corrida. Por exemplo, um engenheiro de pista pode enviar instruções para o piloto sobre quando e como usar o sistema de recuperação de energia (ERS) do carro para obter mais potência, ou informar o piloto sobre o desgaste excessivo dos pneus.</w:t>
       </w:r>
     </w:p>
@@ -4262,8 +4488,41 @@
         <w:ind w:firstLine="0"/>
       </w:pPr>
       <w:r>
-        <w:t>Em resumo, o Barramento CAN é uma tecnologia essencial na Fórmula 1, permitindo que as equipes monitorem e otimizem o desempenho dos carros em tempo real, além de garantir a segurança e confiabilidade durante as corridas</w:t>
-      </w:r>
+        <w:t xml:space="preserve">Em resumo, o Barramento CAN é uma tecnologia essencial na Fórmula 1, permitindo que as </w:t>
+      </w:r>
+      <w:r>
+        <w:t>equipas controlem</w:t>
+      </w:r>
+      <w:r>
+        <w:t xml:space="preserve"> e otimizem o desempenho dos carros em tempo real, além de garantir a segurança e </w:t>
+      </w:r>
+      <w:r>
+        <w:t>fiabilidade</w:t>
+      </w:r>
+      <w:r>
+        <w:t xml:space="preserve"> durante as</w:t>
+      </w:r>
+      <w:r>
+        <w:t xml:space="preserve"> diferentes sessões (testes, treinos, </w:t>
+      </w:r>
+      <w:proofErr w:type="spellStart"/>
+      <w:r>
+        <w:t>qualificatória</w:t>
+      </w:r>
+      <w:proofErr w:type="spellEnd"/>
+      <w:r>
+        <w:t xml:space="preserve"> e corrida).</w:t>
+      </w:r>
+    </w:p>
+    <w:p>
+      <w:pPr>
+        <w:ind w:firstLine="0"/>
+        <w:rPr>
+          <w:b/>
+          <w:sz w:val="28"/>
+          <w:szCs w:val="24"/>
+        </w:rPr>
+      </w:pPr>
     </w:p>
     <w:p/>
     <w:p>
@@ -4293,7 +4552,7 @@
     </w:p>
     <w:p>
       <w:pPr>
-        <w:pStyle w:val="PargrafodaLista"/>
+        <w:pStyle w:val="ListParagraph"/>
         <w:numPr>
           <w:ilvl w:val="0"/>
           <w:numId w:val="25"/>
@@ -4317,7 +4576,7 @@
     </w:p>
     <w:p>
       <w:pPr>
-        <w:pStyle w:val="PargrafodaLista"/>
+        <w:pStyle w:val="ListParagraph"/>
         <w:numPr>
           <w:ilvl w:val="0"/>
           <w:numId w:val="25"/>
@@ -4341,7 +4600,7 @@
     </w:p>
     <w:p>
       <w:pPr>
-        <w:pStyle w:val="PargrafodaLista"/>
+        <w:pStyle w:val="ListParagraph"/>
         <w:numPr>
           <w:ilvl w:val="0"/>
           <w:numId w:val="25"/>
@@ -4365,7 +4624,7 @@
     </w:p>
     <w:p>
       <w:pPr>
-        <w:pStyle w:val="PargrafodaLista"/>
+        <w:pStyle w:val="ListParagraph"/>
         <w:numPr>
           <w:ilvl w:val="0"/>
           <w:numId w:val="25"/>
@@ -4389,7 +4648,7 @@
     </w:p>
     <w:p>
       <w:pPr>
-        <w:pStyle w:val="PargrafodaLista"/>
+        <w:pStyle w:val="ListParagraph"/>
         <w:numPr>
           <w:ilvl w:val="0"/>
           <w:numId w:val="25"/>
@@ -4425,7 +4684,7 @@
     </w:p>
     <w:p>
       <w:pPr>
-        <w:pStyle w:val="PargrafodaLista"/>
+        <w:pStyle w:val="ListParagraph"/>
         <w:numPr>
           <w:ilvl w:val="0"/>
           <w:numId w:val="25"/>
@@ -4438,7 +4697,21 @@
         <w:rPr>
           <w:highlight w:val="yellow"/>
         </w:rPr>
-        <w:t>Usar sempre o estilo “caption” para o texto das</w:t>
+        <w:t>Usar sempre o estilo “</w:t>
+      </w:r>
+      <w:proofErr w:type="spellStart"/>
+      <w:r>
+        <w:rPr>
+          <w:highlight w:val="yellow"/>
+        </w:rPr>
+        <w:t>caption</w:t>
+      </w:r>
+      <w:proofErr w:type="spellEnd"/>
+      <w:r>
+        <w:rPr>
+          <w:highlight w:val="yellow"/>
+        </w:rPr>
+        <w:t>” para o texto das</w:t>
       </w:r>
       <w:r>
         <w:rPr>
@@ -4449,7 +4722,7 @@
     </w:p>
     <w:p>
       <w:pPr>
-        <w:pStyle w:val="PargrafodaLista"/>
+        <w:pStyle w:val="ListParagraph"/>
         <w:numPr>
           <w:ilvl w:val="0"/>
           <w:numId w:val="25"/>
@@ -4474,7 +4747,7 @@
     </w:p>
     <w:tbl>
       <w:tblPr>
-        <w:tblStyle w:val="TabelacomGrelha"/>
+        <w:tblStyle w:val="TableGrid"/>
         <w:tblW w:w="0" w:type="auto"/>
         <w:tblBorders>
           <w:top w:val="none" w:sz="0" w:space="0" w:color="auto"/>
@@ -4511,6 +4784,7 @@
                 <w:highlight w:val="yellow"/>
                 <w:lang w:eastAsia="pt-PT"/>
               </w:rPr>
+              <w:lastRenderedPageBreak/>
               <w:drawing>
                 <wp:anchor distT="0" distB="0" distL="114300" distR="114300" simplePos="0" relativeHeight="251612672" behindDoc="0" locked="0" layoutInCell="1" allowOverlap="1" wp14:anchorId="7C540CB5" wp14:editId="3F787FC7">
                   <wp:simplePos x="0" y="0"/>
@@ -4537,7 +4811,7 @@
                           </pic:cNvPicPr>
                         </pic:nvPicPr>
                         <pic:blipFill>
-                          <a:blip r:embed="rId14">
+                          <a:blip r:embed="rId15">
                             <a:extLst>
                               <a:ext uri="{28A0092B-C50C-407E-A947-70E740481C1C}">
                                 <a14:useLocalDpi xmlns:a14="http://schemas.microsoft.com/office/drawing/2010/main" val="0"/>
@@ -4617,7 +4891,7 @@
                               <w:txbxContent>
                                 <w:p>
                                   <w:pPr>
-                                    <w:pStyle w:val="Legenda"/>
+                                    <w:pStyle w:val="Caption"/>
                                     <w:rPr>
                                       <w:noProof/>
                                       <w:sz w:val="24"/>
@@ -4732,7 +5006,7 @@
                         <w:txbxContent>
                           <w:p>
                             <w:pPr>
-                              <w:pStyle w:val="Legenda"/>
+                              <w:pStyle w:val="Caption"/>
                               <w:rPr>
                                 <w:noProof/>
                                 <w:sz w:val="24"/>
@@ -4850,7 +5124,7 @@
     </w:p>
     <w:tbl>
       <w:tblPr>
-        <w:tblStyle w:val="TabelacomGrelha"/>
+        <w:tblStyle w:val="TableGrid"/>
         <w:tblW w:w="0" w:type="auto"/>
         <w:tblBorders>
           <w:top w:val="none" w:sz="0" w:space="0" w:color="auto"/>
@@ -4889,7 +5163,6 @@
                 <w:highlight w:val="yellow"/>
                 <w:lang w:eastAsia="pt-PT"/>
               </w:rPr>
-              <w:lastRenderedPageBreak/>
               <mc:AlternateContent>
                 <mc:Choice Requires="wps">
                   <w:drawing>
@@ -4930,7 +5203,7 @@
                               <w:txbxContent>
                                 <w:p>
                                   <w:pPr>
-                                    <w:pStyle w:val="Legenda"/>
+                                    <w:pStyle w:val="Caption"/>
                                     <w:rPr>
                                       <w:b w:val="0"/>
                                       <w:noProof/>
@@ -5039,7 +5312,7 @@
                         <w:txbxContent>
                           <w:p>
                             <w:pPr>
-                              <w:pStyle w:val="Legenda"/>
+                              <w:pStyle w:val="Caption"/>
                               <w:rPr>
                                 <w:b w:val="0"/>
                                 <w:noProof/>
@@ -5164,7 +5437,7 @@
                           </pic:cNvPicPr>
                         </pic:nvPicPr>
                         <pic:blipFill>
-                          <a:blip r:embed="rId15">
+                          <a:blip r:embed="rId16">
                             <a:extLst>
                               <a:ext uri="{28A0092B-C50C-407E-A947-70E740481C1C}">
                                 <a14:useLocalDpi xmlns:a14="http://schemas.microsoft.com/office/drawing/2010/main" val="0"/>
@@ -5221,7 +5494,7 @@
     </w:p>
     <w:p>
       <w:pPr>
-        <w:pStyle w:val="PargrafodaLista"/>
+        <w:pStyle w:val="ListParagraph"/>
         <w:numPr>
           <w:ilvl w:val="0"/>
           <w:numId w:val="27"/>
@@ -5239,7 +5512,7 @@
     </w:p>
     <w:p>
       <w:pPr>
-        <w:pStyle w:val="PargrafodaLista"/>
+        <w:pStyle w:val="ListParagraph"/>
         <w:numPr>
           <w:ilvl w:val="0"/>
           <w:numId w:val="27"/>
@@ -5257,7 +5530,7 @@
     </w:p>
     <w:p>
       <w:pPr>
-        <w:pStyle w:val="PargrafodaLista"/>
+        <w:pStyle w:val="ListParagraph"/>
         <w:numPr>
           <w:ilvl w:val="0"/>
           <w:numId w:val="27"/>
@@ -5275,7 +5548,7 @@
     </w:p>
     <w:p>
       <w:pPr>
-        <w:pStyle w:val="PargrafodaLista"/>
+        <w:pStyle w:val="ListParagraph"/>
         <w:numPr>
           <w:ilvl w:val="0"/>
           <w:numId w:val="27"/>
@@ -5288,12 +5561,26 @@
         <w:rPr>
           <w:highlight w:val="yellow"/>
         </w:rPr>
-        <w:t>Usar sempre o estilo “caption” para o texto das legendas;</w:t>
-      </w:r>
-    </w:p>
-    <w:p>
-      <w:pPr>
-        <w:pStyle w:val="PargrafodaLista"/>
+        <w:t>Usar sempre o estilo “</w:t>
+      </w:r>
+      <w:proofErr w:type="spellStart"/>
+      <w:r>
+        <w:rPr>
+          <w:highlight w:val="yellow"/>
+        </w:rPr>
+        <w:t>caption</w:t>
+      </w:r>
+      <w:proofErr w:type="spellEnd"/>
+      <w:r>
+        <w:rPr>
+          <w:highlight w:val="yellow"/>
+        </w:rPr>
+        <w:t>” para o texto das legendas;</w:t>
+      </w:r>
+    </w:p>
+    <w:p>
+      <w:pPr>
+        <w:pStyle w:val="ListParagraph"/>
         <w:numPr>
           <w:ilvl w:val="0"/>
           <w:numId w:val="27"/>
@@ -5318,7 +5605,7 @@
     </w:p>
     <w:p>
       <w:pPr>
-        <w:pStyle w:val="Legenda"/>
+        <w:pStyle w:val="Caption"/>
         <w:rPr>
           <w:highlight w:val="yellow"/>
         </w:rPr>
@@ -5423,7 +5710,7 @@
     </w:p>
     <w:tbl>
       <w:tblPr>
-        <w:tblStyle w:val="TabelacomGrelhaClara"/>
+        <w:tblStyle w:val="TableGridLight"/>
         <w:tblW w:w="0" w:type="auto"/>
         <w:tblLook w:val="04A0" w:firstRow="1" w:lastRow="0" w:firstColumn="1" w:lastColumn="0" w:noHBand="0" w:noVBand="1"/>
       </w:tblPr>
@@ -5689,23 +5976,22 @@
     <w:p/>
     <w:p>
       <w:pPr>
-        <w:pStyle w:val="Ttulo2"/>
-      </w:pPr>
-      <w:r>
-        <w:lastRenderedPageBreak/>
+        <w:pStyle w:val="Heading2"/>
+      </w:pPr>
+      <w:r>
         <w:t xml:space="preserve"> </w:t>
       </w:r>
       <w:r>
         <w:t xml:space="preserve">O </w:t>
       </w:r>
       <w:r>
-        <w:t>que há</w:t>
-      </w:r>
-      <w:r>
-        <w:t xml:space="preserve"> </w:t>
-      </w:r>
-      <w:r>
-        <w:t xml:space="preserve">já sobre </w:t>
+        <w:t xml:space="preserve">que há </w:t>
+      </w:r>
+      <w:r>
+        <w:t>existe</w:t>
+      </w:r>
+      <w:r>
+        <w:t xml:space="preserve"> sobre </w:t>
       </w:r>
       <w:r>
         <w:t xml:space="preserve">Barramento CAN </w:t>
@@ -5713,36 +5999,60 @@
     </w:p>
     <w:p>
       <w:r>
-        <w:t>O Barramento CAN já existe em muitos sistemas eletrônicos e aplicações em todo o mundo. Aqui estão alguns exemplos de onde o Barramento CAN é comumente utilizado:</w:t>
-      </w:r>
-    </w:p>
-    <w:p>
-      <w:pPr>
-        <w:pStyle w:val="PargrafodaLista"/>
+        <w:t xml:space="preserve">O Barramento CAN já existe em muitos sistemas </w:t>
+      </w:r>
+      <w:r>
+        <w:t>eletrónicos</w:t>
+      </w:r>
+      <w:r>
+        <w:t xml:space="preserve"> e aplicações em todo o mundo. Aqui estão alguns exemplos de onde o Barramento CAN é comumente utilizado:</w:t>
+      </w:r>
+    </w:p>
+    <w:p>
+      <w:pPr>
+        <w:pStyle w:val="ListParagraph"/>
         <w:numPr>
           <w:ilvl w:val="0"/>
           <w:numId w:val="31"/>
         </w:numPr>
       </w:pPr>
       <w:r>
-        <w:t>Automóveis: O Barramento CAN é amplamente utilizado na indústria automotiva para permitir a comunicação entre os diversos sistemas eletrônicos presentes nos carros, incluindo o motor, transmissão, sistemas de segurança, entre outros.</w:t>
-      </w:r>
-    </w:p>
-    <w:p>
-      <w:pPr>
-        <w:pStyle w:val="PargrafodaLista"/>
+        <w:t>Automóveis: O Barramento CAN é amplamente utilizado na indústria automotiva para permitir a comunicação entre os diversos sistemas eletr</w:t>
+      </w:r>
+      <w:r>
+        <w:t>ó</w:t>
+      </w:r>
+      <w:r>
+        <w:t>nicos presentes nos carros, incluindo o motor, transmissão, sistemas de segurança, entre outros.</w:t>
+      </w:r>
+    </w:p>
+    <w:p>
+      <w:pPr>
+        <w:pStyle w:val="ListParagraph"/>
         <w:numPr>
           <w:ilvl w:val="0"/>
           <w:numId w:val="31"/>
         </w:numPr>
       </w:pPr>
       <w:r>
-        <w:t>Equipamentos industriais: O Barramento CAN é usado em muitos equipamentos industriais, incluindo robôs, sistemas de controle de processos, sistemas de controle de acesso, entre outros.</w:t>
-      </w:r>
-    </w:p>
-    <w:p>
-      <w:pPr>
-        <w:pStyle w:val="PargrafodaLista"/>
+        <w:t xml:space="preserve">Equipamentos industriais: O Barramento CAN é usado em muitos equipamentos industriais, incluindo robôs, sistemas de </w:t>
+      </w:r>
+      <w:r>
+        <w:t>controlo</w:t>
+      </w:r>
+      <w:r>
+        <w:t xml:space="preserve"> de processos, sistemas de </w:t>
+      </w:r>
+      <w:r>
+        <w:t>controlo</w:t>
+      </w:r>
+      <w:r>
+        <w:t xml:space="preserve"> de acesso, entre outros.</w:t>
+      </w:r>
+    </w:p>
+    <w:p>
+      <w:pPr>
+        <w:pStyle w:val="ListParagraph"/>
         <w:numPr>
           <w:ilvl w:val="0"/>
           <w:numId w:val="31"/>
@@ -5754,31 +6064,74 @@
     </w:p>
     <w:p>
       <w:pPr>
-        <w:pStyle w:val="PargrafodaLista"/>
+        <w:pStyle w:val="ListParagraph"/>
         <w:numPr>
           <w:ilvl w:val="0"/>
           <w:numId w:val="31"/>
         </w:numPr>
       </w:pPr>
       <w:r>
-        <w:t>Aeronaves: O Barramento CAN é utilizado em muitos sistemas eletrônicos em aeronaves, incluindo sistemas de controle de voo, sistemas de comunicação, sistemas de navegação, entre outros.</w:t>
-      </w:r>
-    </w:p>
-    <w:p>
-      <w:pPr>
-        <w:pStyle w:val="PargrafodaLista"/>
+        <w:t xml:space="preserve">Aeronaves: O Barramento CAN é utilizado em muitos sistemas eletrônicos em aeronaves, incluindo sistemas de </w:t>
+      </w:r>
+      <w:r>
+        <w:t>controlo</w:t>
+      </w:r>
+      <w:r>
+        <w:t xml:space="preserve"> de voo, sistemas de comunicação, sistemas de navegação, entre outros.</w:t>
+      </w:r>
+    </w:p>
+    <w:p>
+      <w:pPr>
+        <w:pStyle w:val="ListParagraph"/>
         <w:numPr>
           <w:ilvl w:val="0"/>
           <w:numId w:val="31"/>
         </w:numPr>
       </w:pPr>
       <w:r>
-        <w:t>Sistemas de transporte público: O Barramento CAN é usado em muitos sistemas de transporte público, incluindo sistemas de controle de tráfego, sistemas de monitoramento de passageiros, sistemas de bilhetagem, entre outros.</w:t>
-      </w:r>
-    </w:p>
-    <w:p>
-      <w:r>
-        <w:t>Em resumo, o Barramento CAN é amplamente utilizado em muitos sistemas eletrônicos em todo o mundo, permitindo a comunicação confiável e eficiente entre os dispositivos eletrônicos em várias aplicações.</w:t>
+        <w:t xml:space="preserve">Sistemas de transporte público: O Barramento CAN é usado em muitos sistemas de transporte público, incluindo sistemas de </w:t>
+      </w:r>
+      <w:r>
+        <w:t>controlo</w:t>
+      </w:r>
+      <w:r>
+        <w:t xml:space="preserve"> de tráfego, sistemas de </w:t>
+      </w:r>
+      <w:r>
+        <w:t>monitorização</w:t>
+      </w:r>
+      <w:r>
+        <w:t xml:space="preserve"> de passageiros, sistemas de </w:t>
+      </w:r>
+      <w:r>
+        <w:t>emissão, venda e validação de bilhetes</w:t>
+      </w:r>
+      <w:r>
+        <w:t>, entre outros.</w:t>
+      </w:r>
+    </w:p>
+    <w:p>
+      <w:r>
+        <w:lastRenderedPageBreak/>
+        <w:t xml:space="preserve">Em resumo, o Barramento CAN é amplamente utilizado em muitos sistemas </w:t>
+      </w:r>
+      <w:r>
+        <w:t>eletrónico</w:t>
+      </w:r>
+      <w:r>
+        <w:t xml:space="preserve"> em todo o mundo, permitindo a comunicação </w:t>
+      </w:r>
+      <w:r>
+        <w:t>fiável</w:t>
+      </w:r>
+      <w:r>
+        <w:t xml:space="preserve"> e eficiente entre os dispositivos </w:t>
+      </w:r>
+      <w:r>
+        <w:t>eletrónicos</w:t>
+      </w:r>
+      <w:r>
+        <w:t xml:space="preserve"> em várias aplicações.</w:t>
       </w:r>
     </w:p>
     <w:p>
@@ -5835,7 +6188,7 @@
     </w:p>
     <w:p>
       <w:pPr>
-        <w:pStyle w:val="Ttulo2"/>
+        <w:pStyle w:val="Heading2"/>
         <w:rPr>
           <w:highlight w:val="yellow"/>
         </w:rPr>
@@ -5877,7 +6230,7 @@
     </w:p>
     <w:p>
       <w:pPr>
-        <w:pStyle w:val="Ttulo3"/>
+        <w:pStyle w:val="Heading3"/>
         <w:rPr>
           <w:highlight w:val="yellow"/>
         </w:rPr>
@@ -5906,7 +6259,7 @@
     </w:p>
     <w:p>
       <w:pPr>
-        <w:pStyle w:val="Ttulo3"/>
+        <w:pStyle w:val="Heading3"/>
         <w:rPr>
           <w:highlight w:val="yellow"/>
         </w:rPr>
@@ -5945,16 +6298,24 @@
           <w:highlight w:val="yellow"/>
         </w:rPr>
       </w:pPr>
-      <w:r>
-        <w:rPr>
-          <w:highlight w:val="yellow"/>
-        </w:rPr>
-        <w:t>nvolvimento. Texto do desenvolvimento. Texto do desenvolvimento. Texto do desenvolvimento. Texto do desenvolvimento.</w:t>
-      </w:r>
-    </w:p>
-    <w:p>
-      <w:pPr>
-        <w:pStyle w:val="Ttulo3"/>
+      <w:proofErr w:type="spellStart"/>
+      <w:r>
+        <w:rPr>
+          <w:highlight w:val="yellow"/>
+        </w:rPr>
+        <w:t>nvolvimento</w:t>
+      </w:r>
+      <w:proofErr w:type="spellEnd"/>
+      <w:r>
+        <w:rPr>
+          <w:highlight w:val="yellow"/>
+        </w:rPr>
+        <w:t>. Texto do desenvolvimento. Texto do desenvolvimento. Texto do desenvolvimento. Texto do desenvolvimento.</w:t>
+      </w:r>
+    </w:p>
+    <w:p>
+      <w:pPr>
+        <w:pStyle w:val="Heading3"/>
         <w:rPr>
           <w:highlight w:val="yellow"/>
         </w:rPr>
@@ -5964,6 +6325,7 @@
         <w:rPr>
           <w:highlight w:val="yellow"/>
         </w:rPr>
+        <w:lastRenderedPageBreak/>
         <w:t>Título da subsecção</w:t>
       </w:r>
       <w:bookmarkEnd w:id="36"/>
@@ -5990,7 +6352,7 @@
     </w:p>
     <w:p>
       <w:pPr>
-        <w:pStyle w:val="Ttulo2"/>
+        <w:pStyle w:val="Heading2"/>
         <w:rPr>
           <w:highlight w:val="yellow"/>
         </w:rPr>
@@ -6018,7 +6380,7 @@
     </w:p>
     <w:p>
       <w:pPr>
-        <w:pStyle w:val="Ttulo1"/>
+        <w:pStyle w:val="Heading1"/>
       </w:pPr>
       <w:bookmarkStart w:id="38" w:name="_Toc95473533"/>
       <w:r>
@@ -6029,7 +6391,7 @@
     </w:p>
     <w:p>
       <w:pPr>
-        <w:pStyle w:val="Ttulo1"/>
+        <w:pStyle w:val="Heading1"/>
       </w:pPr>
       <w:bookmarkStart w:id="39" w:name="_Toc95473534"/>
       <w:r>
@@ -6085,7 +6447,7 @@
     </w:p>
     <w:p>
       <w:pPr>
-        <w:pStyle w:val="PargrafodaLista"/>
+        <w:pStyle w:val="ListParagraph"/>
         <w:numPr>
           <w:ilvl w:val="0"/>
           <w:numId w:val="29"/>
@@ -6115,7 +6477,7 @@
     </w:p>
     <w:p>
       <w:pPr>
-        <w:pStyle w:val="PargrafodaLista"/>
+        <w:pStyle w:val="ListParagraph"/>
         <w:numPr>
           <w:ilvl w:val="0"/>
           <w:numId w:val="29"/>
@@ -6139,7 +6501,7 @@
     </w:p>
     <w:p>
       <w:pPr>
-        <w:pStyle w:val="PargrafodaLista"/>
+        <w:pStyle w:val="ListParagraph"/>
         <w:numPr>
           <w:ilvl w:val="0"/>
           <w:numId w:val="29"/>
@@ -6193,7 +6555,7 @@
     </w:p>
     <w:p>
       <w:pPr>
-        <w:pStyle w:val="Ttulo1"/>
+        <w:pStyle w:val="Heading1"/>
         <w:numPr>
           <w:ilvl w:val="0"/>
           <w:numId w:val="0"/>
@@ -6257,7 +6619,7 @@
     </w:p>
     <w:p>
       <w:pPr>
-        <w:pStyle w:val="PargrafodaLista"/>
+        <w:pStyle w:val="ListParagraph"/>
         <w:numPr>
           <w:ilvl w:val="0"/>
           <w:numId w:val="30"/>
@@ -6275,7 +6637,7 @@
     </w:p>
     <w:p>
       <w:pPr>
-        <w:pStyle w:val="PargrafodaLista"/>
+        <w:pStyle w:val="ListParagraph"/>
         <w:numPr>
           <w:ilvl w:val="0"/>
           <w:numId w:val="30"/>
@@ -6293,7 +6655,7 @@
     </w:p>
     <w:p>
       <w:pPr>
-        <w:pStyle w:val="PargrafodaLista"/>
+        <w:pStyle w:val="ListParagraph"/>
         <w:numPr>
           <w:ilvl w:val="0"/>
           <w:numId w:val="30"/>
@@ -6371,7 +6733,7 @@
     </w:p>
     <w:p>
       <w:pPr>
-        <w:pStyle w:val="Ttulo1"/>
+        <w:pStyle w:val="Heading1"/>
         <w:numPr>
           <w:ilvl w:val="0"/>
           <w:numId w:val="0"/>
@@ -6428,7 +6790,7 @@
     </w:p>
     <w:p>
       <w:pPr>
-        <w:pStyle w:val="Ttulo1"/>
+        <w:pStyle w:val="Heading1"/>
         <w:numPr>
           <w:ilvl w:val="0"/>
           <w:numId w:val="0"/>
@@ -6484,7 +6846,7 @@
     </w:p>
     <w:p>
       <w:pPr>
-        <w:pStyle w:val="Ttulo"/>
+        <w:pStyle w:val="Title"/>
         <w:rPr>
           <w:rStyle w:val="Titulo1Char"/>
           <w:rFonts w:cs="Times New Roman"/>
@@ -6508,7 +6870,21 @@
         <w:rPr>
           <w:rStyle w:val="Titulo1Char"/>
         </w:rPr>
-        <w:t xml:space="preserve"> Formula Student – Barramento CAN</w:t>
+        <w:t xml:space="preserve"> Formula </w:t>
+      </w:r>
+      <w:proofErr w:type="spellStart"/>
+      <w:r>
+        <w:rPr>
+          <w:rStyle w:val="Titulo1Char"/>
+        </w:rPr>
+        <w:t>Student</w:t>
+      </w:r>
+      <w:proofErr w:type="spellEnd"/>
+      <w:r>
+        <w:rPr>
+          <w:rStyle w:val="Titulo1Char"/>
+        </w:rPr>
+        <w:t xml:space="preserve"> – Barramento CAN</w:t>
       </w:r>
       <w:r>
         <w:t xml:space="preserve"> </w:t>
@@ -6543,7 +6919,159 @@
         <w:t>Descrição</w:t>
       </w:r>
       <w:r>
-        <w:t>: O projeto Formula Student define-se como “uma série de competições nas quais estudantes de várias universidades competem para projetar, desenvolver, construir e competir com um veículo do tipo fórmula.”. Existe no IPLeiria uma equipa que compete neste projeto, a FSIPLeiria (formula.ipleiria.pt), que é constituída por estudantes de vários cursos, incluindo de Engenharia Informática. O veículo que se encontra a ser desenvolvido recorre ao barramento Controller Area Network (CAN), barramento desenhado para veículos que permite a comunicação entre microcontroladores e outros dispositivos. Neste, os dados são transmitidos na forma de frames normalizadas. A comunicação dentro de um barramento CAN pode ser realizada recorrendo aos SocketCAN, conjunto de drivers CAN open source e uma pilha protocolar contribuída pela Volkswagen Research para o kernel Linux. O conceito do SocketCAN expande a API socket BSD, introduzindo a família AF_CAN. A ligação física ao barramento CAN é facilmente feita recorrendo a um adaptador CAN-USB, sendo que, neste cenário, o host torna-se mais um nó no barramento CAN. Quando este adaptador é ligado ao host Linux, o barramento CAN pode ser acedido através de uma interface de rede denominada, por exemplo, ‘can0’, sobre a qual os sockets AF_CAN comunicam. No barramento CAN do veículo da FSIPLeiria existe também um módulo de telemetria que transmite os dados por meio de ondas de rádio. A receção dos dados é feita recorrendo a um microcontrolador que transmite os dados ao host. Devido à elevada quantidade de frames em trânsito no barramento CAN, o debug dos módulos eletrónicos torna-se numa tarefa complexa e demorada. Por vezes, a análise de um determinado comportamento (por exemplo: o valor medido pelo sensor de temperatura do líquido de refrigeração) passa pela consulta de uma folha de cálculo onde se encontram as frames recolhidas, sendo necessário a pesquisa baseada no identificador associado a determinado parâmetro.</w:t>
+        <w:t xml:space="preserve">: O projeto Formula </w:t>
+      </w:r>
+      <w:proofErr w:type="spellStart"/>
+      <w:r>
+        <w:t>Student</w:t>
+      </w:r>
+      <w:proofErr w:type="spellEnd"/>
+      <w:r>
+        <w:t xml:space="preserve"> define-se como “uma série de competições nas quais estudantes de várias universidades competem para projetar, desenvolver, construir e competir com um veículo do tipo fórmula.”. Existe no </w:t>
+      </w:r>
+      <w:proofErr w:type="spellStart"/>
+      <w:r>
+        <w:t>IPLeiria</w:t>
+      </w:r>
+      <w:proofErr w:type="spellEnd"/>
+      <w:r>
+        <w:t xml:space="preserve"> uma equipa que compete neste projeto, a </w:t>
+      </w:r>
+      <w:proofErr w:type="spellStart"/>
+      <w:r>
+        <w:t>FSIPLeiria</w:t>
+      </w:r>
+      <w:proofErr w:type="spellEnd"/>
+      <w:r>
+        <w:t xml:space="preserve"> (formula.ipleiria.pt), que é constituída por estudantes de vários cursos, incluindo de Engenharia Informática. O veículo que se encontra a ser desenvolvido recorre ao barramento </w:t>
+      </w:r>
+      <w:proofErr w:type="spellStart"/>
+      <w:r>
+        <w:t>Controller</w:t>
+      </w:r>
+      <w:proofErr w:type="spellEnd"/>
+      <w:r>
+        <w:t xml:space="preserve"> </w:t>
+      </w:r>
+      <w:proofErr w:type="spellStart"/>
+      <w:r>
+        <w:t>Area</w:t>
+      </w:r>
+      <w:proofErr w:type="spellEnd"/>
+      <w:r>
+        <w:t xml:space="preserve"> Network (CAN), barramento desenhado para veículos que permite a comunicação entre microcontroladores e outros dispositivos. Neste, os dados são transmitidos na forma de </w:t>
+      </w:r>
+      <w:proofErr w:type="spellStart"/>
+      <w:r>
+        <w:t>frames</w:t>
+      </w:r>
+      <w:proofErr w:type="spellEnd"/>
+      <w:r>
+        <w:t xml:space="preserve"> normalizadas. A comunicação dentro de um barramento CAN pode ser realizada recorrendo aos </w:t>
+      </w:r>
+      <w:proofErr w:type="spellStart"/>
+      <w:r>
+        <w:t>SocketCAN</w:t>
+      </w:r>
+      <w:proofErr w:type="spellEnd"/>
+      <w:r>
+        <w:t xml:space="preserve">, conjunto de drivers CAN open </w:t>
+      </w:r>
+      <w:proofErr w:type="spellStart"/>
+      <w:r>
+        <w:t>source</w:t>
+      </w:r>
+      <w:proofErr w:type="spellEnd"/>
+      <w:r>
+        <w:t xml:space="preserve"> e uma pilha protocolar contribuída pela Volkswagen Research para o </w:t>
+      </w:r>
+      <w:proofErr w:type="spellStart"/>
+      <w:r>
+        <w:t>kernel</w:t>
+      </w:r>
+      <w:proofErr w:type="spellEnd"/>
+      <w:r>
+        <w:t xml:space="preserve"> Linux. O conceito do </w:t>
+      </w:r>
+      <w:proofErr w:type="spellStart"/>
+      <w:r>
+        <w:t>SocketCAN</w:t>
+      </w:r>
+      <w:proofErr w:type="spellEnd"/>
+      <w:r>
+        <w:t xml:space="preserve"> expande a API </w:t>
+      </w:r>
+      <w:proofErr w:type="spellStart"/>
+      <w:r>
+        <w:t>socket</w:t>
+      </w:r>
+      <w:proofErr w:type="spellEnd"/>
+      <w:r>
+        <w:t xml:space="preserve"> BSD, introduzindo a família AF_CAN. A ligação física ao barramento CAN é facilmente feita recorrendo a um adaptador CAN-USB, sendo que, neste cenário, o </w:t>
+      </w:r>
+      <w:proofErr w:type="spellStart"/>
+      <w:r>
+        <w:t>host</w:t>
+      </w:r>
+      <w:proofErr w:type="spellEnd"/>
+      <w:r>
+        <w:t xml:space="preserve"> torna-se mais um nó no barramento CAN. Quando este adaptador é ligado ao </w:t>
+      </w:r>
+      <w:proofErr w:type="spellStart"/>
+      <w:r>
+        <w:t>host</w:t>
+      </w:r>
+      <w:proofErr w:type="spellEnd"/>
+      <w:r>
+        <w:t xml:space="preserve"> Linux, o barramento CAN pode ser acedido através de uma interface de rede denominada, por exemplo, ‘can0’, sobre a qual os </w:t>
+      </w:r>
+      <w:proofErr w:type="spellStart"/>
+      <w:r>
+        <w:t>sockets</w:t>
+      </w:r>
+      <w:proofErr w:type="spellEnd"/>
+      <w:r>
+        <w:t xml:space="preserve"> AF_CAN comunicam. No barramento CAN do veículo da </w:t>
+      </w:r>
+      <w:proofErr w:type="spellStart"/>
+      <w:r>
+        <w:t>FSIPLeiria</w:t>
+      </w:r>
+      <w:proofErr w:type="spellEnd"/>
+      <w:r>
+        <w:t xml:space="preserve"> existe também um módulo de telemetria que transmite os dados por meio de ondas de rádio. A receção dos dados é feita recorrendo a um microcontrolador que transmite os dados ao </w:t>
+      </w:r>
+      <w:proofErr w:type="spellStart"/>
+      <w:r>
+        <w:t>host</w:t>
+      </w:r>
+      <w:proofErr w:type="spellEnd"/>
+      <w:r>
+        <w:t xml:space="preserve">. Devido à elevada quantidade de </w:t>
+      </w:r>
+      <w:proofErr w:type="spellStart"/>
+      <w:r>
+        <w:t>frames</w:t>
+      </w:r>
+      <w:proofErr w:type="spellEnd"/>
+      <w:r>
+        <w:t xml:space="preserve"> em trânsito no barramento CAN, o </w:t>
+      </w:r>
+      <w:proofErr w:type="spellStart"/>
+      <w:r>
+        <w:t>debug</w:t>
+      </w:r>
+      <w:proofErr w:type="spellEnd"/>
+      <w:r>
+        <w:t xml:space="preserve"> dos módulos eletrónicos torna-se numa tarefa complexa e demorada. Por vezes, a análise de um determinado comportamento (por exemplo: o valor medido pelo sensor de temperatura do líquido de refrigeração) passa pela consulta de uma folha de cálculo onde se encontram as </w:t>
+      </w:r>
+      <w:proofErr w:type="spellStart"/>
+      <w:r>
+        <w:t>frames</w:t>
+      </w:r>
+      <w:proofErr w:type="spellEnd"/>
+      <w:r>
+        <w:t xml:space="preserve"> recolhidas, sendo necessário a pesquisa baseada no identificador associado a determinado parâmetro.</w:t>
       </w:r>
     </w:p>
     <w:p>
@@ -6552,7 +7080,31 @@
       </w:r>
       <w:r>
         <w:lastRenderedPageBreak/>
-        <w:t>o barramento CAN possibilitaria que a equipa usufruísse de um ambiente unificado, intuitivo e prático. Por forma a solucionar os problemas identificados, pretende-se a implementação de uma solução de software que permita a interação com o barramento CAN, permitindo a receção e envio de frames entre o veículo e o host, o armazenamento e análise dessas frames, assim como, uma interface de telemetria que permita visualizar, quer em tempo real quer em diferido, os parâmetros recolhidos.</w:t>
+        <w:t xml:space="preserve">o barramento CAN possibilitaria que a equipa usufruísse de um ambiente unificado, intuitivo e prático. Por forma a solucionar os problemas identificados, pretende-se a implementação de uma solução de software que permita a interação com o barramento CAN, permitindo a receção e envio de </w:t>
+      </w:r>
+      <w:proofErr w:type="spellStart"/>
+      <w:r>
+        <w:t>frames</w:t>
+      </w:r>
+      <w:proofErr w:type="spellEnd"/>
+      <w:r>
+        <w:t xml:space="preserve"> entre o veículo e o </w:t>
+      </w:r>
+      <w:proofErr w:type="spellStart"/>
+      <w:r>
+        <w:t>host</w:t>
+      </w:r>
+      <w:proofErr w:type="spellEnd"/>
+      <w:r>
+        <w:t xml:space="preserve">, o armazenamento e análise dessas </w:t>
+      </w:r>
+      <w:proofErr w:type="spellStart"/>
+      <w:r>
+        <w:t>frames</w:t>
+      </w:r>
+      <w:proofErr w:type="spellEnd"/>
+      <w:r>
+        <w:t>, assim como, uma interface de telemetria que permita visualizar, quer em tempo real quer em diferido, os parâmetros recolhidos.</w:t>
       </w:r>
     </w:p>
     <w:p>
@@ -6623,7 +7175,7 @@
                     <pic:cNvPicPr/>
                   </pic:nvPicPr>
                   <pic:blipFill>
-                    <a:blip r:embed="rId16"/>
+                    <a:blip r:embed="rId17"/>
                     <a:stretch>
                       <a:fillRect/>
                     </a:stretch>
@@ -6645,9 +7197,9 @@
       </w:r>
     </w:p>
     <w:sectPr>
-      <w:headerReference w:type="even" r:id="rId17"/>
-      <w:headerReference w:type="default" r:id="rId18"/>
-      <w:footerReference w:type="default" r:id="rId19"/>
+      <w:headerReference w:type="even" r:id="rId18"/>
+      <w:headerReference w:type="default" r:id="rId19"/>
+      <w:footerReference w:type="default" r:id="rId20"/>
       <w:type w:val="continuous"/>
       <w:pgSz w:w="11906" w:h="16838" w:code="9"/>
       <w:pgMar w:top="1418" w:right="1418" w:bottom="1418" w:left="1701" w:header="709" w:footer="612" w:gutter="0"/>
@@ -6688,7 +7240,7 @@
 <w:ftr xmlns:wpc="http://schemas.microsoft.com/office/word/2010/wordprocessingCanvas" xmlns:cx="http://schemas.microsoft.com/office/drawing/2014/chartex" xmlns:cx1="http://schemas.microsoft.com/office/drawing/2015/9/8/chartex" xmlns:cx2="http://schemas.microsoft.com/office/drawing/2015/10/21/chartex" xmlns:cx3="http://schemas.microsoft.com/office/drawing/2016/5/9/chartex" xmlns:cx4="http://schemas.microsoft.com/office/drawing/2016/5/10/chartex" xmlns:cx5="http://schemas.microsoft.com/office/drawing/2016/5/11/chartex" xmlns:cx6="http://schemas.microsoft.com/office/drawing/2016/5/12/chartex" xmlns:cx7="http://schemas.microsoft.com/office/drawing/2016/5/13/chartex" xmlns:cx8="http://schemas.microsoft.com/office/drawing/2016/5/14/chartex" xmlns:mc="http://schemas.openxmlformats.org/markup-compatibility/2006" xmlns:aink="http://schemas.microsoft.com/office/drawing/2016/ink" xmlns:am3d="http://schemas.microsoft.com/office/drawing/2017/model3d" xmlns:o="urn:schemas-microsoft-com:office:office" xmlns:oel="http://schemas.microsoft.com/office/2019/extlst" xmlns:r="http://schemas.openxmlformats.org/officeDocument/2006/relationships" xmlns:m="http://schemas.openxmlformats.org/officeDocument/2006/math" xmlns:v="urn:schemas-microsoft-com:vml" xmlns:wp14="http://schemas.microsoft.com/office/word/2010/wordprocessingDrawing" xmlns:wp="http://schemas.openxmlformats.org/drawingml/2006/wordprocessingDrawing" xmlns:w10="urn:schemas-microsoft-com:office:word" xmlns:w="http://schemas.openxmlformats.org/wordprocessingml/2006/main" xmlns:w14="http://schemas.microsoft.com/office/word/2010/wordml" xmlns:w15="http://schemas.microsoft.com/office/word/2012/wordml" xmlns:w16cex="http://schemas.microsoft.com/office/word/2018/wordml/cex" xmlns:w16cid="http://schemas.microsoft.com/office/word/2016/wordml/cid" xmlns:w16="http://schemas.microsoft.com/office/word/2018/wordml" xmlns:w16sdtdh="http://schemas.microsoft.com/office/word/2020/wordml/sdtdatahash" xmlns:w16se="http://schemas.microsoft.com/office/word/2015/wordml/symex" xmlns:wpg="http://schemas.microsoft.com/office/word/2010/wordprocessingGroup" xmlns:wpi="http://schemas.microsoft.com/office/word/2010/wordprocessingInk" xmlns:wne="http://schemas.microsoft.com/office/word/2006/wordml" xmlns:wps="http://schemas.microsoft.com/office/word/2010/wordprocessingShape" mc:Ignorable="w14 w15 w16se w16cid w16 w16cex w16sdtdh wp14">
   <w:p>
     <w:pPr>
-      <w:pStyle w:val="Rodap"/>
+      <w:pStyle w:val="Footer"/>
       <w:spacing w:before="120"/>
       <w:jc w:val="center"/>
       <w:rPr>
@@ -6735,7 +7287,7 @@
 <w:ftr xmlns:wpc="http://schemas.microsoft.com/office/word/2010/wordprocessingCanvas" xmlns:cx="http://schemas.microsoft.com/office/drawing/2014/chartex" xmlns:cx1="http://schemas.microsoft.com/office/drawing/2015/9/8/chartex" xmlns:cx2="http://schemas.microsoft.com/office/drawing/2015/10/21/chartex" xmlns:cx3="http://schemas.microsoft.com/office/drawing/2016/5/9/chartex" xmlns:cx4="http://schemas.microsoft.com/office/drawing/2016/5/10/chartex" xmlns:cx5="http://schemas.microsoft.com/office/drawing/2016/5/11/chartex" xmlns:cx6="http://schemas.microsoft.com/office/drawing/2016/5/12/chartex" xmlns:cx7="http://schemas.microsoft.com/office/drawing/2016/5/13/chartex" xmlns:cx8="http://schemas.microsoft.com/office/drawing/2016/5/14/chartex" xmlns:mc="http://schemas.openxmlformats.org/markup-compatibility/2006" xmlns:aink="http://schemas.microsoft.com/office/drawing/2016/ink" xmlns:am3d="http://schemas.microsoft.com/office/drawing/2017/model3d" xmlns:o="urn:schemas-microsoft-com:office:office" xmlns:oel="http://schemas.microsoft.com/office/2019/extlst" xmlns:r="http://schemas.openxmlformats.org/officeDocument/2006/relationships" xmlns:m="http://schemas.openxmlformats.org/officeDocument/2006/math" xmlns:v="urn:schemas-microsoft-com:vml" xmlns:wp14="http://schemas.microsoft.com/office/word/2010/wordprocessingDrawing" xmlns:wp="http://schemas.openxmlformats.org/drawingml/2006/wordprocessingDrawing" xmlns:w10="urn:schemas-microsoft-com:office:word" xmlns:w="http://schemas.openxmlformats.org/wordprocessingml/2006/main" xmlns:w14="http://schemas.microsoft.com/office/word/2010/wordml" xmlns:w15="http://schemas.microsoft.com/office/word/2012/wordml" xmlns:w16cex="http://schemas.microsoft.com/office/word/2018/wordml/cex" xmlns:w16cid="http://schemas.microsoft.com/office/word/2016/wordml/cid" xmlns:w16="http://schemas.microsoft.com/office/word/2018/wordml" xmlns:w16sdtdh="http://schemas.microsoft.com/office/word/2020/wordml/sdtdatahash" xmlns:w16se="http://schemas.microsoft.com/office/word/2015/wordml/symex" xmlns:wpg="http://schemas.microsoft.com/office/word/2010/wordprocessingGroup" xmlns:wpi="http://schemas.microsoft.com/office/word/2010/wordprocessingInk" xmlns:wne="http://schemas.microsoft.com/office/word/2006/wordml" xmlns:wps="http://schemas.microsoft.com/office/word/2010/wordprocessingShape" mc:Ignorable="w14 w15 w16se w16cid w16 w16cex w16sdtdh wp14">
   <w:p>
     <w:pPr>
-      <w:pStyle w:val="Rodap"/>
+      <w:pStyle w:val="Footer"/>
       <w:jc w:val="right"/>
       <w:rPr>
         <w:sz w:val="20"/>
@@ -6781,7 +7333,7 @@
 <w:ftr xmlns:wpc="http://schemas.microsoft.com/office/word/2010/wordprocessingCanvas" xmlns:cx="http://schemas.microsoft.com/office/drawing/2014/chartex" xmlns:cx1="http://schemas.microsoft.com/office/drawing/2015/9/8/chartex" xmlns:cx2="http://schemas.microsoft.com/office/drawing/2015/10/21/chartex" xmlns:cx3="http://schemas.microsoft.com/office/drawing/2016/5/9/chartex" xmlns:cx4="http://schemas.microsoft.com/office/drawing/2016/5/10/chartex" xmlns:cx5="http://schemas.microsoft.com/office/drawing/2016/5/11/chartex" xmlns:cx6="http://schemas.microsoft.com/office/drawing/2016/5/12/chartex" xmlns:cx7="http://schemas.microsoft.com/office/drawing/2016/5/13/chartex" xmlns:cx8="http://schemas.microsoft.com/office/drawing/2016/5/14/chartex" xmlns:mc="http://schemas.openxmlformats.org/markup-compatibility/2006" xmlns:aink="http://schemas.microsoft.com/office/drawing/2016/ink" xmlns:am3d="http://schemas.microsoft.com/office/drawing/2017/model3d" xmlns:o="urn:schemas-microsoft-com:office:office" xmlns:oel="http://schemas.microsoft.com/office/2019/extlst" xmlns:r="http://schemas.openxmlformats.org/officeDocument/2006/relationships" xmlns:m="http://schemas.openxmlformats.org/officeDocument/2006/math" xmlns:v="urn:schemas-microsoft-com:vml" xmlns:wp14="http://schemas.microsoft.com/office/word/2010/wordprocessingDrawing" xmlns:wp="http://schemas.openxmlformats.org/drawingml/2006/wordprocessingDrawing" xmlns:w10="urn:schemas-microsoft-com:office:word" xmlns:w="http://schemas.openxmlformats.org/wordprocessingml/2006/main" xmlns:w14="http://schemas.microsoft.com/office/word/2010/wordml" xmlns:w15="http://schemas.microsoft.com/office/word/2012/wordml" xmlns:w16cex="http://schemas.microsoft.com/office/word/2018/wordml/cex" xmlns:w16cid="http://schemas.microsoft.com/office/word/2016/wordml/cid" xmlns:w16="http://schemas.microsoft.com/office/word/2018/wordml" xmlns:w16sdtdh="http://schemas.microsoft.com/office/word/2020/wordml/sdtdatahash" xmlns:w16se="http://schemas.microsoft.com/office/word/2015/wordml/symex" xmlns:wpg="http://schemas.microsoft.com/office/word/2010/wordprocessingGroup" xmlns:wpi="http://schemas.microsoft.com/office/word/2010/wordprocessingInk" xmlns:wne="http://schemas.microsoft.com/office/word/2006/wordml" xmlns:wps="http://schemas.microsoft.com/office/word/2010/wordprocessingShape" mc:Ignorable="w14 w15 w16se w16cid w16 w16cex w16sdtdh wp14">
   <w:p>
     <w:pPr>
-      <w:pStyle w:val="Rodap"/>
+      <w:pStyle w:val="Footer"/>
       <w:spacing w:before="120"/>
       <w:jc w:val="right"/>
       <w:rPr>
@@ -6853,7 +7405,7 @@
 <w:hdr xmlns:wpc="http://schemas.microsoft.com/office/word/2010/wordprocessingCanvas" xmlns:cx="http://schemas.microsoft.com/office/drawing/2014/chartex" xmlns:cx1="http://schemas.microsoft.com/office/drawing/2015/9/8/chartex" xmlns:cx2="http://schemas.microsoft.com/office/drawing/2015/10/21/chartex" xmlns:cx3="http://schemas.microsoft.com/office/drawing/2016/5/9/chartex" xmlns:cx4="http://schemas.microsoft.com/office/drawing/2016/5/10/chartex" xmlns:cx5="http://schemas.microsoft.com/office/drawing/2016/5/11/chartex" xmlns:cx6="http://schemas.microsoft.com/office/drawing/2016/5/12/chartex" xmlns:cx7="http://schemas.microsoft.com/office/drawing/2016/5/13/chartex" xmlns:cx8="http://schemas.microsoft.com/office/drawing/2016/5/14/chartex" xmlns:mc="http://schemas.openxmlformats.org/markup-compatibility/2006" xmlns:aink="http://schemas.microsoft.com/office/drawing/2016/ink" xmlns:am3d="http://schemas.microsoft.com/office/drawing/2017/model3d" xmlns:o="urn:schemas-microsoft-com:office:office" xmlns:oel="http://schemas.microsoft.com/office/2019/extlst" xmlns:r="http://schemas.openxmlformats.org/officeDocument/2006/relationships" xmlns:m="http://schemas.openxmlformats.org/officeDocument/2006/math" xmlns:v="urn:schemas-microsoft-com:vml" xmlns:wp14="http://schemas.microsoft.com/office/word/2010/wordprocessingDrawing" xmlns:wp="http://schemas.openxmlformats.org/drawingml/2006/wordprocessingDrawing" xmlns:w10="urn:schemas-microsoft-com:office:word" xmlns:w="http://schemas.openxmlformats.org/wordprocessingml/2006/main" xmlns:w14="http://schemas.microsoft.com/office/word/2010/wordml" xmlns:w15="http://schemas.microsoft.com/office/word/2012/wordml" xmlns:w16cex="http://schemas.microsoft.com/office/word/2018/wordml/cex" xmlns:w16cid="http://schemas.microsoft.com/office/word/2016/wordml/cid" xmlns:w16="http://schemas.microsoft.com/office/word/2018/wordml" xmlns:w16sdtdh="http://schemas.microsoft.com/office/word/2020/wordml/sdtdatahash" xmlns:w16se="http://schemas.microsoft.com/office/word/2015/wordml/symex" xmlns:wpg="http://schemas.microsoft.com/office/word/2010/wordprocessingGroup" xmlns:wpi="http://schemas.microsoft.com/office/word/2010/wordprocessingInk" xmlns:wne="http://schemas.microsoft.com/office/word/2006/wordml" xmlns:wps="http://schemas.microsoft.com/office/word/2010/wordprocessingShape" mc:Ignorable="w14 w15 w16se w16cid w16 w16cex w16sdtdh wp14">
   <w:p>
     <w:pPr>
-      <w:pStyle w:val="Cabealho"/>
+      <w:pStyle w:val="Header"/>
       <w:pBdr>
         <w:bottom w:val="single" w:sz="4" w:space="1" w:color="auto"/>
       </w:pBdr>
@@ -6877,7 +7429,7 @@
 <w:hdr xmlns:wpc="http://schemas.microsoft.com/office/word/2010/wordprocessingCanvas" xmlns:cx="http://schemas.microsoft.com/office/drawing/2014/chartex" xmlns:cx1="http://schemas.microsoft.com/office/drawing/2015/9/8/chartex" xmlns:cx2="http://schemas.microsoft.com/office/drawing/2015/10/21/chartex" xmlns:cx3="http://schemas.microsoft.com/office/drawing/2016/5/9/chartex" xmlns:cx4="http://schemas.microsoft.com/office/drawing/2016/5/10/chartex" xmlns:cx5="http://schemas.microsoft.com/office/drawing/2016/5/11/chartex" xmlns:cx6="http://schemas.microsoft.com/office/drawing/2016/5/12/chartex" xmlns:cx7="http://schemas.microsoft.com/office/drawing/2016/5/13/chartex" xmlns:cx8="http://schemas.microsoft.com/office/drawing/2016/5/14/chartex" xmlns:mc="http://schemas.openxmlformats.org/markup-compatibility/2006" xmlns:aink="http://schemas.microsoft.com/office/drawing/2016/ink" xmlns:am3d="http://schemas.microsoft.com/office/drawing/2017/model3d" xmlns:o="urn:schemas-microsoft-com:office:office" xmlns:oel="http://schemas.microsoft.com/office/2019/extlst" xmlns:r="http://schemas.openxmlformats.org/officeDocument/2006/relationships" xmlns:m="http://schemas.openxmlformats.org/officeDocument/2006/math" xmlns:v="urn:schemas-microsoft-com:vml" xmlns:wp14="http://schemas.microsoft.com/office/word/2010/wordprocessingDrawing" xmlns:wp="http://schemas.openxmlformats.org/drawingml/2006/wordprocessingDrawing" xmlns:w10="urn:schemas-microsoft-com:office:word" xmlns:w="http://schemas.openxmlformats.org/wordprocessingml/2006/main" xmlns:w14="http://schemas.microsoft.com/office/word/2010/wordml" xmlns:w15="http://schemas.microsoft.com/office/word/2012/wordml" xmlns:w16cex="http://schemas.microsoft.com/office/word/2018/wordml/cex" xmlns:w16cid="http://schemas.microsoft.com/office/word/2016/wordml/cid" xmlns:w16="http://schemas.microsoft.com/office/word/2018/wordml" xmlns:w16sdtdh="http://schemas.microsoft.com/office/word/2020/wordml/sdtdatahash" xmlns:w16se="http://schemas.microsoft.com/office/word/2015/wordml/symex" xmlns:wpg="http://schemas.microsoft.com/office/word/2010/wordprocessingGroup" xmlns:wpi="http://schemas.microsoft.com/office/word/2010/wordprocessingInk" xmlns:wne="http://schemas.microsoft.com/office/word/2006/wordml" xmlns:wps="http://schemas.microsoft.com/office/word/2010/wordprocessingShape" mc:Ignorable="w14 w15 w16se w16cid w16 w16cex w16sdtdh wp14">
   <w:p>
     <w:pPr>
-      <w:pStyle w:val="Cabealho"/>
+      <w:pStyle w:val="Header"/>
       <w:pBdr>
         <w:bottom w:val="single" w:sz="4" w:space="1" w:color="auto"/>
       </w:pBdr>
@@ -8324,7 +8876,7 @@
     <w:lvl w:ilvl="0">
       <w:start w:val="1"/>
       <w:numFmt w:val="decimal"/>
-      <w:pStyle w:val="Ttulo1"/>
+      <w:pStyle w:val="Heading1"/>
       <w:lvlText w:val="%1."/>
       <w:lvlJc w:val="left"/>
       <w:pPr>
@@ -8382,7 +8934,7 @@
     <w:lvl w:ilvl="1">
       <w:start w:val="1"/>
       <w:numFmt w:val="decimal"/>
-      <w:pStyle w:val="Ttulo2"/>
+      <w:pStyle w:val="Heading2"/>
       <w:lvlText w:val="%1.%2."/>
       <w:lvlJc w:val="left"/>
       <w:pPr>
@@ -8395,7 +8947,7 @@
     <w:lvl w:ilvl="2">
       <w:start w:val="1"/>
       <w:numFmt w:val="decimal"/>
-      <w:pStyle w:val="Ttulo3"/>
+      <w:pStyle w:val="Heading3"/>
       <w:lvlText w:val="%1.%2.%3."/>
       <w:lvlJc w:val="left"/>
       <w:pPr>
@@ -10436,11 +10988,11 @@
       <w:sz w:val="24"/>
     </w:rPr>
   </w:style>
-  <w:style w:type="paragraph" w:styleId="Ttulo1">
+  <w:style w:type="paragraph" w:styleId="Heading1">
     <w:name w:val="heading 1"/>
     <w:basedOn w:val="Titulo1"/>
     <w:next w:val="Normal"/>
-    <w:link w:val="Ttulo1Carter"/>
+    <w:link w:val="Heading1Char"/>
     <w:uiPriority w:val="9"/>
     <w:qFormat/>
     <w:rsid w:val="0018015A"/>
@@ -10458,11 +11010,11 @@
       <w:szCs w:val="28"/>
     </w:rPr>
   </w:style>
-  <w:style w:type="paragraph" w:styleId="Ttulo2">
+  <w:style w:type="paragraph" w:styleId="Heading2">
     <w:name w:val="heading 2"/>
-    <w:basedOn w:val="Ttulo1"/>
+    <w:basedOn w:val="Heading1"/>
     <w:next w:val="Normal"/>
-    <w:link w:val="Ttulo2Carter"/>
+    <w:link w:val="Heading2Char"/>
     <w:uiPriority w:val="9"/>
     <w:unhideWhenUsed/>
     <w:qFormat/>
@@ -10482,11 +11034,11 @@
       <w:szCs w:val="26"/>
     </w:rPr>
   </w:style>
-  <w:style w:type="paragraph" w:styleId="Ttulo3">
+  <w:style w:type="paragraph" w:styleId="Heading3">
     <w:name w:val="heading 3"/>
-    <w:basedOn w:val="Ttulo2"/>
+    <w:basedOn w:val="Heading2"/>
     <w:next w:val="Normal"/>
-    <w:link w:val="Ttulo3Carter"/>
+    <w:link w:val="Heading3Char"/>
     <w:uiPriority w:val="9"/>
     <w:unhideWhenUsed/>
     <w:qFormat/>
@@ -10503,11 +11055,11 @@
       <w:sz w:val="24"/>
     </w:rPr>
   </w:style>
-  <w:style w:type="paragraph" w:styleId="Ttulo4">
+  <w:style w:type="paragraph" w:styleId="Heading4">
     <w:name w:val="heading 4"/>
     <w:basedOn w:val="Normal"/>
     <w:next w:val="Normal"/>
-    <w:link w:val="Ttulo4Carter"/>
+    <w:link w:val="Heading4Char"/>
     <w:uiPriority w:val="9"/>
     <w:semiHidden/>
     <w:unhideWhenUsed/>
@@ -10525,13 +11077,13 @@
       <w:color w:val="365F91" w:themeColor="accent1" w:themeShade="BF"/>
     </w:rPr>
   </w:style>
-  <w:style w:type="character" w:default="1" w:styleId="Tipodeletrapredefinidodopargrafo">
+  <w:style w:type="character" w:default="1" w:styleId="DefaultParagraphFont">
     <w:name w:val="Default Paragraph Font"/>
     <w:uiPriority w:val="1"/>
     <w:semiHidden/>
     <w:unhideWhenUsed/>
   </w:style>
-  <w:style w:type="table" w:default="1" w:styleId="Tabelanormal">
+  <w:style w:type="table" w:default="1" w:styleId="TableNormal">
     <w:name w:val="Normal Table"/>
     <w:uiPriority w:val="99"/>
     <w:semiHidden/>
@@ -10546,13 +11098,13 @@
       </w:tblCellMar>
     </w:tblPr>
   </w:style>
-  <w:style w:type="numbering" w:default="1" w:styleId="Semlista">
+  <w:style w:type="numbering" w:default="1" w:styleId="NoList">
     <w:name w:val="No List"/>
     <w:uiPriority w:val="99"/>
     <w:semiHidden/>
     <w:unhideWhenUsed/>
   </w:style>
-  <w:style w:type="paragraph" w:styleId="PargrafodaLista">
+  <w:style w:type="paragraph" w:styleId="ListParagraph">
     <w:name w:val="List Paragraph"/>
     <w:basedOn w:val="Normal"/>
     <w:uiPriority w:val="34"/>
@@ -10563,10 +11115,10 @@
       <w:contextualSpacing/>
     </w:pPr>
   </w:style>
-  <w:style w:type="paragraph" w:styleId="Textodenotaderodap">
+  <w:style w:type="paragraph" w:styleId="FootnoteText">
     <w:name w:val="footnote text"/>
     <w:basedOn w:val="Normal"/>
-    <w:link w:val="TextodenotaderodapCarter"/>
+    <w:link w:val="FootnoteTextChar"/>
     <w:uiPriority w:val="99"/>
     <w:semiHidden/>
     <w:unhideWhenUsed/>
@@ -10579,10 +11131,10 @@
       <w:szCs w:val="20"/>
     </w:rPr>
   </w:style>
-  <w:style w:type="character" w:customStyle="1" w:styleId="TextodenotaderodapCarter">
-    <w:name w:val="Texto de nota de rodapé Caráter"/>
-    <w:basedOn w:val="Tipodeletrapredefinidodopargrafo"/>
-    <w:link w:val="Textodenotaderodap"/>
+  <w:style w:type="character" w:customStyle="1" w:styleId="FootnoteTextChar">
+    <w:name w:val="Footnote Text Char"/>
+    <w:basedOn w:val="DefaultParagraphFont"/>
+    <w:link w:val="FootnoteText"/>
     <w:uiPriority w:val="99"/>
     <w:semiHidden/>
     <w:rsid w:val="00DD743C"/>
@@ -10591,9 +11143,9 @@
       <w:szCs w:val="20"/>
     </w:rPr>
   </w:style>
-  <w:style w:type="character" w:styleId="Refdenotaderodap">
+  <w:style w:type="character" w:styleId="FootnoteReference">
     <w:name w:val="footnote reference"/>
-    <w:basedOn w:val="Tipodeletrapredefinidodopargrafo"/>
+    <w:basedOn w:val="DefaultParagraphFont"/>
     <w:uiPriority w:val="99"/>
     <w:semiHidden/>
     <w:unhideWhenUsed/>
@@ -10623,7 +11175,7 @@
   </w:style>
   <w:style w:type="character" w:customStyle="1" w:styleId="Titulo1Char">
     <w:name w:val="Titulo_1 Char"/>
-    <w:basedOn w:val="Tipodeletrapredefinidodopargrafo"/>
+    <w:basedOn w:val="DefaultParagraphFont"/>
     <w:link w:val="Titulo1"/>
     <w:rsid w:val="0018015A"/>
     <w:rPr>
@@ -10632,7 +11184,7 @@
       <w:sz w:val="40"/>
     </w:rPr>
   </w:style>
-  <w:style w:type="paragraph" w:styleId="SemEspaamento">
+  <w:style w:type="paragraph" w:styleId="NoSpacing">
     <w:name w:val="No Spacing"/>
     <w:uiPriority w:val="1"/>
     <w:qFormat/>
@@ -10647,10 +11199,10 @@
       <w:sz w:val="24"/>
     </w:rPr>
   </w:style>
-  <w:style w:type="character" w:customStyle="1" w:styleId="Ttulo1Carter">
-    <w:name w:val="Título 1 Caráter"/>
-    <w:basedOn w:val="Tipodeletrapredefinidodopargrafo"/>
-    <w:link w:val="Ttulo1"/>
+  <w:style w:type="character" w:customStyle="1" w:styleId="Heading1Char">
+    <w:name w:val="Heading 1 Char"/>
+    <w:basedOn w:val="DefaultParagraphFont"/>
+    <w:link w:val="Heading1"/>
     <w:uiPriority w:val="9"/>
     <w:rsid w:val="0018015A"/>
     <w:rPr>
@@ -10661,7 +11213,7 @@
       <w:szCs w:val="28"/>
     </w:rPr>
   </w:style>
-  <w:style w:type="paragraph" w:styleId="ndice1">
+  <w:style w:type="paragraph" w:styleId="TOC1">
     <w:name w:val="toc 1"/>
     <w:basedOn w:val="Normal"/>
     <w:next w:val="Normal"/>
@@ -10682,10 +11234,10 @@
       <w:szCs w:val="24"/>
     </w:rPr>
   </w:style>
-  <w:style w:type="character" w:customStyle="1" w:styleId="Ttulo2Carter">
-    <w:name w:val="Título 2 Caráter"/>
-    <w:basedOn w:val="Tipodeletrapredefinidodopargrafo"/>
-    <w:link w:val="Ttulo2"/>
+  <w:style w:type="character" w:customStyle="1" w:styleId="Heading2Char">
+    <w:name w:val="Heading 2 Char"/>
+    <w:basedOn w:val="DefaultParagraphFont"/>
+    <w:link w:val="Heading2"/>
     <w:uiPriority w:val="9"/>
     <w:rsid w:val="009D35AA"/>
     <w:rPr>
@@ -10695,10 +11247,10 @@
       <w:szCs w:val="26"/>
     </w:rPr>
   </w:style>
-  <w:style w:type="character" w:customStyle="1" w:styleId="Ttulo3Carter">
-    <w:name w:val="Título 3 Caráter"/>
-    <w:basedOn w:val="Tipodeletrapredefinidodopargrafo"/>
-    <w:link w:val="Ttulo3"/>
+  <w:style w:type="character" w:customStyle="1" w:styleId="Heading3Char">
+    <w:name w:val="Heading 3 Char"/>
+    <w:basedOn w:val="DefaultParagraphFont"/>
+    <w:link w:val="Heading3"/>
     <w:uiPriority w:val="9"/>
     <w:rsid w:val="009D35AA"/>
     <w:rPr>
@@ -10709,7 +11261,7 @@
       <w:szCs w:val="26"/>
     </w:rPr>
   </w:style>
-  <w:style w:type="paragraph" w:styleId="ndice2">
+  <w:style w:type="paragraph" w:styleId="TOC2">
     <w:name w:val="toc 2"/>
     <w:basedOn w:val="Normal"/>
     <w:next w:val="Normal"/>
@@ -10728,7 +11280,7 @@
       <w:szCs w:val="20"/>
     </w:rPr>
   </w:style>
-  <w:style w:type="paragraph" w:styleId="ndice3">
+  <w:style w:type="paragraph" w:styleId="TOC3">
     <w:name w:val="toc 3"/>
     <w:basedOn w:val="Normal"/>
     <w:next w:val="Normal"/>
@@ -10746,7 +11298,7 @@
       <w:szCs w:val="20"/>
     </w:rPr>
   </w:style>
-  <w:style w:type="paragraph" w:styleId="ndice4">
+  <w:style w:type="paragraph" w:styleId="TOC4">
     <w:name w:val="toc 4"/>
     <w:basedOn w:val="Normal"/>
     <w:next w:val="Normal"/>
@@ -10765,7 +11317,7 @@
       <w:szCs w:val="20"/>
     </w:rPr>
   </w:style>
-  <w:style w:type="paragraph" w:styleId="ndice5">
+  <w:style w:type="paragraph" w:styleId="TOC5">
     <w:name w:val="toc 5"/>
     <w:basedOn w:val="Normal"/>
     <w:next w:val="Normal"/>
@@ -10784,7 +11336,7 @@
       <w:szCs w:val="20"/>
     </w:rPr>
   </w:style>
-  <w:style w:type="paragraph" w:styleId="ndice6">
+  <w:style w:type="paragraph" w:styleId="TOC6">
     <w:name w:val="toc 6"/>
     <w:basedOn w:val="Normal"/>
     <w:next w:val="Normal"/>
@@ -10803,7 +11355,7 @@
       <w:szCs w:val="20"/>
     </w:rPr>
   </w:style>
-  <w:style w:type="paragraph" w:styleId="ndice7">
+  <w:style w:type="paragraph" w:styleId="TOC7">
     <w:name w:val="toc 7"/>
     <w:basedOn w:val="Normal"/>
     <w:next w:val="Normal"/>
@@ -10822,7 +11374,7 @@
       <w:szCs w:val="20"/>
     </w:rPr>
   </w:style>
-  <w:style w:type="paragraph" w:styleId="ndice8">
+  <w:style w:type="paragraph" w:styleId="TOC8">
     <w:name w:val="toc 8"/>
     <w:basedOn w:val="Normal"/>
     <w:next w:val="Normal"/>
@@ -10841,7 +11393,7 @@
       <w:szCs w:val="20"/>
     </w:rPr>
   </w:style>
-  <w:style w:type="paragraph" w:styleId="ndice9">
+  <w:style w:type="paragraph" w:styleId="TOC9">
     <w:name w:val="toc 9"/>
     <w:basedOn w:val="Normal"/>
     <w:next w:val="Normal"/>
@@ -10860,9 +11412,9 @@
       <w:szCs w:val="20"/>
     </w:rPr>
   </w:style>
-  <w:style w:type="character" w:styleId="Hiperligao">
+  <w:style w:type="character" w:styleId="Hyperlink">
     <w:name w:val="Hyperlink"/>
-    <w:basedOn w:val="Tipodeletrapredefinidodopargrafo"/>
+    <w:basedOn w:val="DefaultParagraphFont"/>
     <w:uiPriority w:val="99"/>
     <w:unhideWhenUsed/>
     <w:rsid w:val="00B938B7"/>
@@ -10908,10 +11460,10 @@
       <w:sz w:val="36"/>
     </w:rPr>
   </w:style>
-  <w:style w:type="paragraph" w:styleId="Cabealho">
+  <w:style w:type="paragraph" w:styleId="Header">
     <w:name w:val="header"/>
     <w:basedOn w:val="Normal"/>
-    <w:link w:val="CabealhoCarter"/>
+    <w:link w:val="HeaderChar"/>
     <w:uiPriority w:val="99"/>
     <w:unhideWhenUsed/>
     <w:rsid w:val="00421C84"/>
@@ -10925,7 +11477,7 @@
   </w:style>
   <w:style w:type="character" w:customStyle="1" w:styleId="Titulo3Carcter">
     <w:name w:val="Titulo_3 Carácter"/>
-    <w:basedOn w:val="Tipodeletrapredefinidodopargrafo"/>
+    <w:basedOn w:val="DefaultParagraphFont"/>
     <w:link w:val="Titulo3"/>
     <w:rsid w:val="00755D8B"/>
     <w:rPr>
@@ -10934,10 +11486,10 @@
       <w:sz w:val="32"/>
     </w:rPr>
   </w:style>
-  <w:style w:type="character" w:customStyle="1" w:styleId="CabealhoCarter">
-    <w:name w:val="Cabeçalho Caráter"/>
-    <w:basedOn w:val="Tipodeletrapredefinidodopargrafo"/>
-    <w:link w:val="Cabealho"/>
+  <w:style w:type="character" w:customStyle="1" w:styleId="HeaderChar">
+    <w:name w:val="Header Char"/>
+    <w:basedOn w:val="DefaultParagraphFont"/>
+    <w:link w:val="Header"/>
     <w:uiPriority w:val="99"/>
     <w:rsid w:val="00421C84"/>
     <w:rPr>
@@ -10945,10 +11497,10 @@
       <w:sz w:val="24"/>
     </w:rPr>
   </w:style>
-  <w:style w:type="paragraph" w:styleId="Rodap">
+  <w:style w:type="paragraph" w:styleId="Footer">
     <w:name w:val="footer"/>
     <w:basedOn w:val="Normal"/>
-    <w:link w:val="RodapCarter"/>
+    <w:link w:val="FooterChar"/>
     <w:uiPriority w:val="99"/>
     <w:unhideWhenUsed/>
     <w:rsid w:val="00421C84"/>
@@ -10960,10 +11512,10 @@
       <w:spacing w:after="0" w:line="240" w:lineRule="auto"/>
     </w:pPr>
   </w:style>
-  <w:style w:type="character" w:customStyle="1" w:styleId="RodapCarter">
-    <w:name w:val="Rodapé Caráter"/>
-    <w:basedOn w:val="Tipodeletrapredefinidodopargrafo"/>
-    <w:link w:val="Rodap"/>
+  <w:style w:type="character" w:customStyle="1" w:styleId="FooterChar">
+    <w:name w:val="Footer Char"/>
+    <w:basedOn w:val="DefaultParagraphFont"/>
+    <w:link w:val="Footer"/>
     <w:uiPriority w:val="99"/>
     <w:rsid w:val="00421C84"/>
     <w:rPr>
@@ -10971,12 +11523,12 @@
       <w:sz w:val="24"/>
     </w:rPr>
   </w:style>
-  <w:style w:type="paragraph" w:styleId="Ttulo">
+  <w:style w:type="paragraph" w:styleId="Title">
     <w:name w:val="Title"/>
     <w:aliases w:val="tit_projeto"/>
     <w:basedOn w:val="Normal"/>
     <w:next w:val="Normal"/>
-    <w:link w:val="TtuloCarter"/>
+    <w:link w:val="TitleChar"/>
     <w:autoRedefine/>
     <w:qFormat/>
     <w:rsid w:val="00023645"/>
@@ -10997,11 +11549,11 @@
       <w:szCs w:val="40"/>
     </w:rPr>
   </w:style>
-  <w:style w:type="character" w:customStyle="1" w:styleId="TtuloCarter">
-    <w:name w:val="Título Caráter"/>
-    <w:aliases w:val="tit_projeto Caráter"/>
-    <w:basedOn w:val="Tipodeletrapredefinidodopargrafo"/>
-    <w:link w:val="Ttulo"/>
+  <w:style w:type="character" w:customStyle="1" w:styleId="TitleChar">
+    <w:name w:val="Title Char"/>
+    <w:aliases w:val="tit_projeto Char"/>
+    <w:basedOn w:val="DefaultParagraphFont"/>
+    <w:link w:val="Title"/>
     <w:rsid w:val="00023645"/>
     <w:rPr>
       <w:rFonts w:ascii="Times New Roman" w:eastAsia="Times New Roman" w:hAnsi="Times New Roman" w:cs="Times New Roman"/>
@@ -11012,10 +11564,10 @@
       <w:szCs w:val="40"/>
     </w:rPr>
   </w:style>
-  <w:style w:type="paragraph" w:styleId="Textodebalo">
+  <w:style w:type="paragraph" w:styleId="BalloonText">
     <w:name w:val="Balloon Text"/>
     <w:basedOn w:val="Normal"/>
-    <w:link w:val="TextodebaloCarter"/>
+    <w:link w:val="BalloonTextChar"/>
     <w:uiPriority w:val="99"/>
     <w:semiHidden/>
     <w:unhideWhenUsed/>
@@ -11029,10 +11581,10 @@
       <w:szCs w:val="16"/>
     </w:rPr>
   </w:style>
-  <w:style w:type="character" w:customStyle="1" w:styleId="TextodebaloCarter">
-    <w:name w:val="Texto de balão Caráter"/>
-    <w:basedOn w:val="Tipodeletrapredefinidodopargrafo"/>
-    <w:link w:val="Textodebalo"/>
+  <w:style w:type="character" w:customStyle="1" w:styleId="BalloonTextChar">
+    <w:name w:val="Balloon Text Char"/>
+    <w:basedOn w:val="DefaultParagraphFont"/>
+    <w:link w:val="BalloonText"/>
     <w:uiPriority w:val="99"/>
     <w:semiHidden/>
     <w:rsid w:val="00AB0CAD"/>
@@ -11042,7 +11594,7 @@
       <w:szCs w:val="16"/>
     </w:rPr>
   </w:style>
-  <w:style w:type="paragraph" w:styleId="Cabealhodondice">
+  <w:style w:type="paragraph" w:styleId="TOCHeading">
     <w:name w:val="TOC Heading"/>
     <w:basedOn w:val="Titulo1"/>
     <w:next w:val="Normal"/>
@@ -11059,10 +11611,10 @@
       <w:lang w:val="en-US"/>
     </w:rPr>
   </w:style>
-  <w:style w:type="character" w:customStyle="1" w:styleId="Ttulo4Carter">
-    <w:name w:val="Título 4 Caráter"/>
-    <w:basedOn w:val="Tipodeletrapredefinidodopargrafo"/>
-    <w:link w:val="Ttulo4"/>
+  <w:style w:type="character" w:customStyle="1" w:styleId="Heading4Char">
+    <w:name w:val="Heading 4 Char"/>
+    <w:basedOn w:val="DefaultParagraphFont"/>
+    <w:link w:val="Heading4"/>
     <w:uiPriority w:val="9"/>
     <w:semiHidden/>
     <w:rsid w:val="00615B76"/>
@@ -11074,9 +11626,9 @@
       <w:sz w:val="24"/>
     </w:rPr>
   </w:style>
-  <w:style w:type="table" w:styleId="TabelacomGrelha">
+  <w:style w:type="table" w:styleId="TableGrid">
     <w:name w:val="Table Grid"/>
-    <w:basedOn w:val="Tabelanormal"/>
+    <w:basedOn w:val="TableNormal"/>
     <w:uiPriority w:val="59"/>
     <w:rsid w:val="00B45C71"/>
     <w:pPr>
@@ -11093,11 +11645,11 @@
       </w:tblBorders>
     </w:tblPr>
   </w:style>
-  <w:style w:type="paragraph" w:styleId="Legenda">
+  <w:style w:type="paragraph" w:styleId="Caption">
     <w:name w:val="caption"/>
     <w:basedOn w:val="Normal"/>
     <w:next w:val="Normal"/>
-    <w:link w:val="LegendaCarter"/>
+    <w:link w:val="CaptionChar"/>
     <w:autoRedefine/>
     <w:uiPriority w:val="35"/>
     <w:unhideWhenUsed/>
@@ -11114,9 +11666,9 @@
       <w:szCs w:val="18"/>
     </w:rPr>
   </w:style>
-  <w:style w:type="table" w:styleId="SimplesTabela1">
+  <w:style w:type="table" w:styleId="PlainTable1">
     <w:name w:val="Plain Table 1"/>
-    <w:basedOn w:val="Tabelanormal"/>
+    <w:basedOn w:val="TableNormal"/>
     <w:uiPriority w:val="41"/>
     <w:rsid w:val="00632B09"/>
     <w:pPr>
@@ -11177,9 +11729,9 @@
       </w:tcPr>
     </w:tblStylePr>
   </w:style>
-  <w:style w:type="table" w:styleId="SimplesTabela2">
+  <w:style w:type="table" w:styleId="PlainTable2">
     <w:name w:val="Plain Table 2"/>
-    <w:basedOn w:val="Tabelanormal"/>
+    <w:basedOn w:val="TableNormal"/>
     <w:uiPriority w:val="42"/>
     <w:rsid w:val="00632B09"/>
     <w:pPr>
@@ -11257,9 +11809,9 @@
       </w:tcPr>
     </w:tblStylePr>
   </w:style>
-  <w:style w:type="table" w:styleId="TabelacomGrelhaClara">
+  <w:style w:type="table" w:styleId="TableGridLight">
     <w:name w:val="Grid Table Light"/>
-    <w:basedOn w:val="Tabelanormal"/>
+    <w:basedOn w:val="TableNormal"/>
     <w:uiPriority w:val="40"/>
     <w:rsid w:val="00632B09"/>
     <w:pPr>
@@ -11278,14 +11830,14 @@
   </w:style>
   <w:style w:type="paragraph" w:customStyle="1" w:styleId="caption1">
     <w:name w:val="caption_1"/>
-    <w:basedOn w:val="Legenda"/>
+    <w:basedOn w:val="Caption"/>
     <w:link w:val="caption1Char"/>
     <w:rsid w:val="004E423E"/>
     <w:rPr>
       <w:b w:val="0"/>
     </w:rPr>
   </w:style>
-  <w:style w:type="paragraph" w:styleId="ndicedeilustraes">
+  <w:style w:type="paragraph" w:styleId="TableofFigures">
     <w:name w:val="table of figures"/>
     <w:basedOn w:val="Normal"/>
     <w:next w:val="Normal"/>
@@ -11300,10 +11852,10 @@
       <w:sz w:val="20"/>
     </w:rPr>
   </w:style>
-  <w:style w:type="character" w:customStyle="1" w:styleId="LegendaCarter">
-    <w:name w:val="Legenda Caráter"/>
-    <w:basedOn w:val="Tipodeletrapredefinidodopargrafo"/>
-    <w:link w:val="Legenda"/>
+  <w:style w:type="character" w:customStyle="1" w:styleId="CaptionChar">
+    <w:name w:val="Caption Char"/>
+    <w:basedOn w:val="DefaultParagraphFont"/>
+    <w:link w:val="Caption"/>
     <w:uiPriority w:val="35"/>
     <w:rsid w:val="004E423E"/>
     <w:rPr>
@@ -11316,7 +11868,7 @@
   </w:style>
   <w:style w:type="character" w:customStyle="1" w:styleId="caption1Char">
     <w:name w:val="caption_1 Char"/>
-    <w:basedOn w:val="LegendaCarter"/>
+    <w:basedOn w:val="CaptionChar"/>
     <w:link w:val="caption1"/>
     <w:rsid w:val="004E423E"/>
     <w:rPr>
@@ -11327,7 +11879,7 @@
       <w:szCs w:val="18"/>
     </w:rPr>
   </w:style>
-  <w:style w:type="paragraph" w:styleId="ndiceremissivo1">
+  <w:style w:type="paragraph" w:styleId="Index1">
     <w:name w:val="index 1"/>
     <w:basedOn w:val="Normal"/>
     <w:next w:val="Normal"/>
@@ -11340,6 +11892,18 @@
       <w:spacing w:after="0" w:line="240" w:lineRule="auto"/>
       <w:ind w:left="240" w:hanging="240"/>
     </w:pPr>
+  </w:style>
+  <w:style w:type="character" w:styleId="UnresolvedMention">
+    <w:name w:val="Unresolved Mention"/>
+    <w:basedOn w:val="DefaultParagraphFont"/>
+    <w:uiPriority w:val="99"/>
+    <w:semiHidden/>
+    <w:unhideWhenUsed/>
+    <w:rsid w:val="006E3073"/>
+    <w:rPr>
+      <w:color w:val="605E5C"/>
+      <w:shd w:val="clear" w:color="auto" w:fill="E1DFDD"/>
+    </w:rPr>
   </w:style>
 </w:styles>
 </file>
@@ -11630,6 +12194,10 @@
 </file>
 
 <file path=customXml/item1.xml><?xml version="1.0" encoding="utf-8"?>
+<b:Sources xmlns:b="http://schemas.openxmlformats.org/officeDocument/2006/bibliography" xmlns="http://schemas.openxmlformats.org/officeDocument/2006/bibliography" SelectedStyle="\APA.XSL" StyleName="APA"/>
+</file>
+
+<file path=customXml/item2.xml><?xml version="1.0" encoding="utf-8"?>
 <MENU label="Campos" version="1">
   <NODE label="Novo Registo" type="NewCard" replaceValue="false">
     <FIELD label="Nº de Registo">
@@ -12873,20 +13441,16 @@
 </MENU>
 </file>
 
-<file path=customXml/item2.xml><?xml version="1.0" encoding="utf-8"?>
-<b:Sources xmlns:b="http://schemas.openxmlformats.org/officeDocument/2006/bibliography" xmlns="http://schemas.openxmlformats.org/officeDocument/2006/bibliography" SelectedStyle="\APA.XSL" StyleName="APA"/>
-</file>
-
 <file path=customXml/itemProps1.xml><?xml version="1.0" encoding="utf-8"?>
-<ds:datastoreItem xmlns:ds="http://schemas.openxmlformats.org/officeDocument/2006/customXml" ds:itemID="{5BE40977-15C1-4F89-8625-D3B696DD90BF}">
-  <ds:schemaRefs/>
-</ds:datastoreItem>
-</file>
-
-<file path=customXml/itemProps2.xml><?xml version="1.0" encoding="utf-8"?>
 <ds:datastoreItem xmlns:ds="http://schemas.openxmlformats.org/officeDocument/2006/customXml" ds:itemID="{1FB9936B-06EA-45EA-B6AC-C64AB31F4881}">
   <ds:schemaRefs>
     <ds:schemaRef ds:uri="http://schemas.openxmlformats.org/officeDocument/2006/bibliography"/>
   </ds:schemaRefs>
 </ds:datastoreItem>
+</file>
+
+<file path=customXml/itemProps2.xml><?xml version="1.0" encoding="utf-8"?>
+<ds:datastoreItem xmlns:ds="http://schemas.openxmlformats.org/officeDocument/2006/customXml" ds:itemID="{5BE40977-15C1-4F89-8625-D3B696DD90BF}">
+  <ds:schemaRefs/>
+</ds:datastoreItem>
 </file>
</xml_diff>